<commit_message>
Started game framework. Added BehaviourTree implementation
</commit_message>
<xml_diff>
--- a/2020 ICT50215 Artificial Intelligence for Games - TDD Template.docx
+++ b/2020 ICT50215 Artificial Intelligence for Games - TDD Template.docx
@@ -1,23 +1,23 @@
 
 <file path=word/document.xml><?xml version="1.0" encoding="utf-8"?>
-<w:document xmlns:wpc="http://schemas.microsoft.com/office/word/2010/wordprocessingCanvas" xmlns:cx="http://schemas.microsoft.com/office/drawing/2014/chartex" xmlns:cx1="http://schemas.microsoft.com/office/drawing/2015/9/8/chartex" xmlns:cx2="http://schemas.microsoft.com/office/drawing/2015/10/21/chartex" xmlns:cx3="http://schemas.microsoft.com/office/drawing/2016/5/9/chartex" xmlns:cx4="http://schemas.microsoft.com/office/drawing/2016/5/10/chartex" xmlns:cx5="http://schemas.microsoft.com/office/drawing/2016/5/11/chartex" xmlns:cx6="http://schemas.microsoft.com/office/drawing/2016/5/12/chartex" xmlns:cx7="http://schemas.microsoft.com/office/drawing/2016/5/13/chartex" xmlns:cx8="http://schemas.microsoft.com/office/drawing/2016/5/14/chartex" xmlns:mc="http://schemas.openxmlformats.org/markup-compatibility/2006" xmlns:aink="http://schemas.microsoft.com/office/drawing/2016/ink" xmlns:am3d="http://schemas.microsoft.com/office/drawing/2017/model3d" xmlns:o="urn:schemas-microsoft-com:office:office" xmlns:r="http://schemas.openxmlformats.org/officeDocument/2006/relationships" xmlns:m="http://schemas.openxmlformats.org/officeDocument/2006/math" xmlns:v="urn:schemas-microsoft-com:vml" xmlns:wp14="http://schemas.microsoft.com/office/word/2010/wordprocessingDrawing" xmlns:wp="http://schemas.openxmlformats.org/drawingml/2006/wordprocessingDrawing" xmlns:w10="urn:schemas-microsoft-com:office:word" xmlns:w="http://schemas.openxmlformats.org/wordprocessingml/2006/main" xmlns:w14="http://schemas.microsoft.com/office/word/2010/wordml" xmlns:w15="http://schemas.microsoft.com/office/word/2012/wordml" xmlns:w16cid="http://schemas.microsoft.com/office/word/2016/wordml/cid" xmlns:w16se="http://schemas.microsoft.com/office/word/2015/wordml/symex" xmlns:wpg="http://schemas.microsoft.com/office/word/2010/wordprocessingGroup" xmlns:wpi="http://schemas.microsoft.com/office/word/2010/wordprocessingInk" xmlns:wne="http://schemas.microsoft.com/office/word/2006/wordml" xmlns:wps="http://schemas.microsoft.com/office/word/2010/wordprocessingShape" mc:Ignorable="w14 w15 w16se w16cid wp14">
+<w:document xmlns:wpc="http://schemas.microsoft.com/office/word/2010/wordprocessingCanvas" xmlns:cx="http://schemas.microsoft.com/office/drawing/2014/chartex" xmlns:cx1="http://schemas.microsoft.com/office/drawing/2015/9/8/chartex" xmlns:cx2="http://schemas.microsoft.com/office/drawing/2015/10/21/chartex" xmlns:cx3="http://schemas.microsoft.com/office/drawing/2016/5/9/chartex" xmlns:cx4="http://schemas.microsoft.com/office/drawing/2016/5/10/chartex" xmlns:cx5="http://schemas.microsoft.com/office/drawing/2016/5/11/chartex" xmlns:cx6="http://schemas.microsoft.com/office/drawing/2016/5/12/chartex" xmlns:cx7="http://schemas.microsoft.com/office/drawing/2016/5/13/chartex" xmlns:cx8="http://schemas.microsoft.com/office/drawing/2016/5/14/chartex" xmlns:mc="http://schemas.openxmlformats.org/markup-compatibility/2006" xmlns:aink="http://schemas.microsoft.com/office/drawing/2016/ink" xmlns:am3d="http://schemas.microsoft.com/office/drawing/2017/model3d" xmlns:o="urn:schemas-microsoft-com:office:office" xmlns:r="http://schemas.openxmlformats.org/officeDocument/2006/relationships" xmlns:m="http://schemas.openxmlformats.org/officeDocument/2006/math" xmlns:v="urn:schemas-microsoft-com:vml" xmlns:wp14="http://schemas.microsoft.com/office/word/2010/wordprocessingDrawing" xmlns:wp="http://schemas.openxmlformats.org/drawingml/2006/wordprocessingDrawing" xmlns:w10="urn:schemas-microsoft-com:office:word" xmlns:w="http://schemas.openxmlformats.org/wordprocessingml/2006/main" xmlns:w14="http://schemas.microsoft.com/office/word/2010/wordml" xmlns:w15="http://schemas.microsoft.com/office/word/2012/wordml" xmlns:w16cex="http://schemas.microsoft.com/office/word/2018/wordml/cex" xmlns:w16cid="http://schemas.microsoft.com/office/word/2016/wordml/cid" xmlns:w16="http://schemas.microsoft.com/office/word/2018/wordml" xmlns:w16se="http://schemas.microsoft.com/office/word/2015/wordml/symex" xmlns:wpg="http://schemas.microsoft.com/office/word/2010/wordprocessingGroup" xmlns:wpi="http://schemas.microsoft.com/office/word/2010/wordprocessingInk" xmlns:wne="http://schemas.microsoft.com/office/word/2006/wordml" xmlns:wps="http://schemas.microsoft.com/office/word/2010/wordprocessingShape" mc:Ignorable="w14 w15 w16se w16cid w16 w16cex wp14">
   <w:body>
     <w:p>
       <w:pPr>
         <w:pStyle w:val="Heading3"/>
       </w:pPr>
-      <w:bookmarkStart w:id="0" w:name="_Toc520974653"/>
-      <w:bookmarkStart w:id="1" w:name="_Toc523489543"/>
-      <w:bookmarkStart w:id="2" w:name="_Toc523489720"/>
-      <w:bookmarkStart w:id="3" w:name="_Toc530138824"/>
-      <w:bookmarkStart w:id="4" w:name="_Toc16505983"/>
-      <w:bookmarkStart w:id="5" w:name="_Toc19880654"/>
+      <w:bookmarkStart w:id="0" w:name="_Toc530138824"/>
+      <w:bookmarkStart w:id="1" w:name="_Toc16505983"/>
+      <w:bookmarkStart w:id="2" w:name="_Toc19880654"/>
+      <w:bookmarkStart w:id="3" w:name="_Toc520974653"/>
+      <w:bookmarkStart w:id="4" w:name="_Toc523489543"/>
+      <w:bookmarkStart w:id="5" w:name="_Toc523489720"/>
       <w:r>
         <w:t>Technical Design Document Template</w:t>
       </w:r>
-      <w:bookmarkEnd w:id="3"/>
-      <w:bookmarkEnd w:id="4"/>
-      <w:bookmarkEnd w:id="5"/>
+      <w:bookmarkEnd w:id="0"/>
+      <w:bookmarkEnd w:id="1"/>
+      <w:bookmarkEnd w:id="2"/>
     </w:p>
     <w:p>
       <w:pPr>
@@ -144,8 +144,16 @@
         <w:ind w:left="720" w:firstLine="720"/>
       </w:pPr>
       <w:r>
-        <w:t>&lt;Proprietary/Unreal/Unity and version&gt;</w:t>
-      </w:r>
+        <w:t>Proprietary</w:t>
+      </w:r>
+      <w:r>
+        <w:t xml:space="preserve"> - </w:t>
+      </w:r>
+      <w:proofErr w:type="spellStart"/>
+      <w:r>
+        <w:t>CoffeEngine</w:t>
+      </w:r>
+      <w:proofErr w:type="spellEnd"/>
     </w:p>
     <w:p>
       <w:pPr>
@@ -162,6 +170,39 @@
         <w:ind w:left="720"/>
       </w:pPr>
       <w:r>
+        <w:tab/>
+        <w:t xml:space="preserve">Windows - Visual Studio 2022 Preview </w:t>
+      </w:r>
+    </w:p>
+    <w:p>
+      <w:pPr>
+        <w:pStyle w:val="NoSpacing"/>
+        <w:ind w:left="720"/>
+      </w:pPr>
+      <w:r>
+        <w:tab/>
+        <w:t xml:space="preserve">Mac OS – </w:t>
+      </w:r>
+      <w:proofErr w:type="spellStart"/>
+      <w:r>
+        <w:t>Jetbrains</w:t>
+      </w:r>
+      <w:proofErr w:type="spellEnd"/>
+      <w:r>
+        <w:t xml:space="preserve"> </w:t>
+      </w:r>
+      <w:proofErr w:type="spellStart"/>
+      <w:r>
+        <w:t>CLion</w:t>
+      </w:r>
+      <w:proofErr w:type="spellEnd"/>
+    </w:p>
+    <w:p>
+      <w:pPr>
+        <w:pStyle w:val="NoSpacing"/>
+        <w:ind w:left="720"/>
+      </w:pPr>
+      <w:r>
         <w:t>2.3 Source Control procedures</w:t>
       </w:r>
     </w:p>
@@ -171,6 +212,24 @@
         <w:ind w:left="720"/>
       </w:pPr>
       <w:r>
+        <w:tab/>
+        <w:t xml:space="preserve">All source is available on </w:t>
+      </w:r>
+      <w:hyperlink r:id="rId10" w:history="1">
+        <w:r>
+          <w:rPr>
+            <w:rStyle w:val="Hyperlink"/>
+          </w:rPr>
+          <w:t>GitHub</w:t>
+        </w:r>
+      </w:hyperlink>
+    </w:p>
+    <w:p>
+      <w:pPr>
+        <w:pStyle w:val="NoSpacing"/>
+        <w:ind w:left="720"/>
+      </w:pPr>
+      <w:r>
         <w:t>2.4 Third Party Libraries</w:t>
       </w:r>
     </w:p>
@@ -284,15 +343,7 @@
         <w:ind w:left="720"/>
       </w:pPr>
       <w:r>
-        <w:t xml:space="preserve">&lt;A list of the core game mechanics. I.e., what the player can do and how they achieve this, and what </w:t>
-      </w:r>
-      <w:proofErr w:type="gramStart"/>
-      <w:r>
-        <w:t>this triggers</w:t>
-      </w:r>
-      <w:proofErr w:type="gramEnd"/>
-      <w:r>
-        <w:t xml:space="preserve"> in the game. For example, shooting enemies is a core mechanic in an FPS&gt;</w:t>
+        <w:t>&lt;A list of the core game mechanics. I.e., what the player can do and how they achieve this, and what this triggers in the game. For example, shooting enemies is a core mechanic in an FPS&gt;</w:t>
       </w:r>
     </w:p>
     <w:p>
@@ -395,6 +446,7 @@
         <w:ind w:left="720"/>
       </w:pPr>
       <w:r>
+        <w:lastRenderedPageBreak/>
         <w:t>&lt;List of items you can pick up that can affect the player, and what they will affect, like ‘picking up the hammer (refer collisions above) adds 5 to the players attack attribute’. Include details on how items influence gameplay or AI logic.&gt;</w:t>
       </w:r>
     </w:p>
@@ -435,9 +487,7 @@
             <w:pPr>
               <w:pStyle w:val="NoSpacing"/>
             </w:pPr>
-            <w:bookmarkStart w:id="6" w:name="_GoBack" w:colFirst="4" w:colLast="4"/>
             <w:r>
-              <w:lastRenderedPageBreak/>
               <w:t>Item</w:t>
             </w:r>
           </w:p>
@@ -838,7 +888,6 @@
           </w:p>
         </w:tc>
       </w:tr>
-      <w:bookmarkEnd w:id="6"/>
     </w:tbl>
     <w:p>
       <w:pPr>
@@ -1040,25 +1089,17 @@
       </w:r>
       <w:proofErr w:type="spellEnd"/>
       <w:r>
-        <w:t xml:space="preserve"> battle </w:t>
-      </w:r>
-      <w:proofErr w:type="spellStart"/>
-      <w:r>
-        <w:t>royale</w:t>
-      </w:r>
-      <w:proofErr w:type="spellEnd"/>
-      <w:r>
-        <w:t xml:space="preserve"> with 4k 120fps graphics, you need to say if this is doable and how you intend to do it&gt;</w:t>
-      </w:r>
-      <w:bookmarkEnd w:id="0"/>
-      <w:bookmarkEnd w:id="1"/>
-      <w:bookmarkEnd w:id="2"/>
+        <w:t xml:space="preserve"> battle royale with 4k 120fps graphics, you need to say if this is doable and how you intend to do it&gt;</w:t>
+      </w:r>
+      <w:bookmarkEnd w:id="3"/>
+      <w:bookmarkEnd w:id="4"/>
+      <w:bookmarkEnd w:id="5"/>
     </w:p>
     <w:sectPr>
-      <w:headerReference w:type="default" r:id="rId10"/>
-      <w:footerReference w:type="default" r:id="rId11"/>
-      <w:headerReference w:type="first" r:id="rId12"/>
-      <w:footerReference w:type="first" r:id="rId13"/>
+      <w:headerReference w:type="default" r:id="rId11"/>
+      <w:footerReference w:type="default" r:id="rId12"/>
+      <w:headerReference w:type="first" r:id="rId13"/>
+      <w:footerReference w:type="first" r:id="rId14"/>
       <w:pgSz w:w="11909" w:h="16834"/>
       <w:pgMar w:top="1440" w:right="1275" w:bottom="1440" w:left="1275" w:header="0" w:footer="720" w:gutter="0"/>
       <w:pgNumType w:start="1"/>
@@ -1070,7 +1111,7 @@
 </file>
 
 <file path=word/endnotes.xml><?xml version="1.0" encoding="utf-8"?>
-<w:endnotes xmlns:wpc="http://schemas.microsoft.com/office/word/2010/wordprocessingCanvas" xmlns:cx="http://schemas.microsoft.com/office/drawing/2014/chartex" xmlns:cx1="http://schemas.microsoft.com/office/drawing/2015/9/8/chartex" xmlns:cx2="http://schemas.microsoft.com/office/drawing/2015/10/21/chartex" xmlns:cx3="http://schemas.microsoft.com/office/drawing/2016/5/9/chartex" xmlns:cx4="http://schemas.microsoft.com/office/drawing/2016/5/10/chartex" xmlns:cx5="http://schemas.microsoft.com/office/drawing/2016/5/11/chartex" xmlns:cx6="http://schemas.microsoft.com/office/drawing/2016/5/12/chartex" xmlns:cx7="http://schemas.microsoft.com/office/drawing/2016/5/13/chartex" xmlns:cx8="http://schemas.microsoft.com/office/drawing/2016/5/14/chartex" xmlns:mc="http://schemas.openxmlformats.org/markup-compatibility/2006" xmlns:aink="http://schemas.microsoft.com/office/drawing/2016/ink" xmlns:am3d="http://schemas.microsoft.com/office/drawing/2017/model3d" xmlns:o="urn:schemas-microsoft-com:office:office" xmlns:r="http://schemas.openxmlformats.org/officeDocument/2006/relationships" xmlns:m="http://schemas.openxmlformats.org/officeDocument/2006/math" xmlns:v="urn:schemas-microsoft-com:vml" xmlns:wp14="http://schemas.microsoft.com/office/word/2010/wordprocessingDrawing" xmlns:wp="http://schemas.openxmlformats.org/drawingml/2006/wordprocessingDrawing" xmlns:w10="urn:schemas-microsoft-com:office:word" xmlns:w="http://schemas.openxmlformats.org/wordprocessingml/2006/main" xmlns:w14="http://schemas.microsoft.com/office/word/2010/wordml" xmlns:w15="http://schemas.microsoft.com/office/word/2012/wordml" xmlns:w16cid="http://schemas.microsoft.com/office/word/2016/wordml/cid" xmlns:w16se="http://schemas.microsoft.com/office/word/2015/wordml/symex" xmlns:wpg="http://schemas.microsoft.com/office/word/2010/wordprocessingGroup" xmlns:wpi="http://schemas.microsoft.com/office/word/2010/wordprocessingInk" xmlns:wne="http://schemas.microsoft.com/office/word/2006/wordml" xmlns:wps="http://schemas.microsoft.com/office/word/2010/wordprocessingShape" mc:Ignorable="w14 w15 w16se w16cid wp14">
+<w:endnotes xmlns:wpc="http://schemas.microsoft.com/office/word/2010/wordprocessingCanvas" xmlns:cx="http://schemas.microsoft.com/office/drawing/2014/chartex" xmlns:cx1="http://schemas.microsoft.com/office/drawing/2015/9/8/chartex" xmlns:cx2="http://schemas.microsoft.com/office/drawing/2015/10/21/chartex" xmlns:cx3="http://schemas.microsoft.com/office/drawing/2016/5/9/chartex" xmlns:cx4="http://schemas.microsoft.com/office/drawing/2016/5/10/chartex" xmlns:cx5="http://schemas.microsoft.com/office/drawing/2016/5/11/chartex" xmlns:cx6="http://schemas.microsoft.com/office/drawing/2016/5/12/chartex" xmlns:cx7="http://schemas.microsoft.com/office/drawing/2016/5/13/chartex" xmlns:cx8="http://schemas.microsoft.com/office/drawing/2016/5/14/chartex" xmlns:mc="http://schemas.openxmlformats.org/markup-compatibility/2006" xmlns:aink="http://schemas.microsoft.com/office/drawing/2016/ink" xmlns:am3d="http://schemas.microsoft.com/office/drawing/2017/model3d" xmlns:o="urn:schemas-microsoft-com:office:office" xmlns:r="http://schemas.openxmlformats.org/officeDocument/2006/relationships" xmlns:m="http://schemas.openxmlformats.org/officeDocument/2006/math" xmlns:v="urn:schemas-microsoft-com:vml" xmlns:wp14="http://schemas.microsoft.com/office/word/2010/wordprocessingDrawing" xmlns:wp="http://schemas.openxmlformats.org/drawingml/2006/wordprocessingDrawing" xmlns:w10="urn:schemas-microsoft-com:office:word" xmlns:w="http://schemas.openxmlformats.org/wordprocessingml/2006/main" xmlns:w14="http://schemas.microsoft.com/office/word/2010/wordml" xmlns:w15="http://schemas.microsoft.com/office/word/2012/wordml" xmlns:w16cex="http://schemas.microsoft.com/office/word/2018/wordml/cex" xmlns:w16cid="http://schemas.microsoft.com/office/word/2016/wordml/cid" xmlns:w16="http://schemas.microsoft.com/office/word/2018/wordml" xmlns:w16se="http://schemas.microsoft.com/office/word/2015/wordml/symex" xmlns:wpg="http://schemas.microsoft.com/office/word/2010/wordprocessingGroup" xmlns:wpi="http://schemas.microsoft.com/office/word/2010/wordprocessingInk" xmlns:wne="http://schemas.microsoft.com/office/word/2006/wordml" xmlns:wps="http://schemas.microsoft.com/office/word/2010/wordprocessingShape" mc:Ignorable="w14 w15 w16se w16cid w16 w16cex wp14">
   <w:endnote w:type="separator" w:id="-1">
     <w:p>
       <w:r>
@@ -1089,7 +1130,7 @@
 </file>
 
 <file path=word/footer1.xml><?xml version="1.0" encoding="utf-8"?>
-<w:ftr xmlns:wpc="http://schemas.microsoft.com/office/word/2010/wordprocessingCanvas" xmlns:cx="http://schemas.microsoft.com/office/drawing/2014/chartex" xmlns:cx1="http://schemas.microsoft.com/office/drawing/2015/9/8/chartex" xmlns:cx2="http://schemas.microsoft.com/office/drawing/2015/10/21/chartex" xmlns:cx3="http://schemas.microsoft.com/office/drawing/2016/5/9/chartex" xmlns:cx4="http://schemas.microsoft.com/office/drawing/2016/5/10/chartex" xmlns:cx5="http://schemas.microsoft.com/office/drawing/2016/5/11/chartex" xmlns:cx6="http://schemas.microsoft.com/office/drawing/2016/5/12/chartex" xmlns:cx7="http://schemas.microsoft.com/office/drawing/2016/5/13/chartex" xmlns:cx8="http://schemas.microsoft.com/office/drawing/2016/5/14/chartex" xmlns:mc="http://schemas.openxmlformats.org/markup-compatibility/2006" xmlns:aink="http://schemas.microsoft.com/office/drawing/2016/ink" xmlns:am3d="http://schemas.microsoft.com/office/drawing/2017/model3d" xmlns:o="urn:schemas-microsoft-com:office:office" xmlns:r="http://schemas.openxmlformats.org/officeDocument/2006/relationships" xmlns:m="http://schemas.openxmlformats.org/officeDocument/2006/math" xmlns:v="urn:schemas-microsoft-com:vml" xmlns:wp14="http://schemas.microsoft.com/office/word/2010/wordprocessingDrawing" xmlns:wp="http://schemas.openxmlformats.org/drawingml/2006/wordprocessingDrawing" xmlns:w10="urn:schemas-microsoft-com:office:word" xmlns:w="http://schemas.openxmlformats.org/wordprocessingml/2006/main" xmlns:w14="http://schemas.microsoft.com/office/word/2010/wordml" xmlns:w15="http://schemas.microsoft.com/office/word/2012/wordml" xmlns:w16cid="http://schemas.microsoft.com/office/word/2016/wordml/cid" xmlns:w16se="http://schemas.microsoft.com/office/word/2015/wordml/symex" xmlns:wpg="http://schemas.microsoft.com/office/word/2010/wordprocessingGroup" xmlns:wpi="http://schemas.microsoft.com/office/word/2010/wordprocessingInk" xmlns:wne="http://schemas.microsoft.com/office/word/2006/wordml" xmlns:wps="http://schemas.microsoft.com/office/word/2010/wordprocessingShape" mc:Ignorable="w14 w15 w16se w16cid wp14">
+<w:ftr xmlns:wpc="http://schemas.microsoft.com/office/word/2010/wordprocessingCanvas" xmlns:cx="http://schemas.microsoft.com/office/drawing/2014/chartex" xmlns:cx1="http://schemas.microsoft.com/office/drawing/2015/9/8/chartex" xmlns:cx2="http://schemas.microsoft.com/office/drawing/2015/10/21/chartex" xmlns:cx3="http://schemas.microsoft.com/office/drawing/2016/5/9/chartex" xmlns:cx4="http://schemas.microsoft.com/office/drawing/2016/5/10/chartex" xmlns:cx5="http://schemas.microsoft.com/office/drawing/2016/5/11/chartex" xmlns:cx6="http://schemas.microsoft.com/office/drawing/2016/5/12/chartex" xmlns:cx7="http://schemas.microsoft.com/office/drawing/2016/5/13/chartex" xmlns:cx8="http://schemas.microsoft.com/office/drawing/2016/5/14/chartex" xmlns:mc="http://schemas.openxmlformats.org/markup-compatibility/2006" xmlns:aink="http://schemas.microsoft.com/office/drawing/2016/ink" xmlns:am3d="http://schemas.microsoft.com/office/drawing/2017/model3d" xmlns:o="urn:schemas-microsoft-com:office:office" xmlns:r="http://schemas.openxmlformats.org/officeDocument/2006/relationships" xmlns:m="http://schemas.openxmlformats.org/officeDocument/2006/math" xmlns:v="urn:schemas-microsoft-com:vml" xmlns:wp14="http://schemas.microsoft.com/office/word/2010/wordprocessingDrawing" xmlns:wp="http://schemas.openxmlformats.org/drawingml/2006/wordprocessingDrawing" xmlns:w10="urn:schemas-microsoft-com:office:word" xmlns:w="http://schemas.openxmlformats.org/wordprocessingml/2006/main" xmlns:w14="http://schemas.microsoft.com/office/word/2010/wordml" xmlns:w15="http://schemas.microsoft.com/office/word/2012/wordml" xmlns:w16cex="http://schemas.microsoft.com/office/word/2018/wordml/cex" xmlns:w16cid="http://schemas.microsoft.com/office/word/2016/wordml/cid" xmlns:w16="http://schemas.microsoft.com/office/word/2018/wordml" xmlns:w16se="http://schemas.microsoft.com/office/word/2015/wordml/symex" xmlns:wpg="http://schemas.microsoft.com/office/word/2010/wordprocessingGroup" xmlns:wpi="http://schemas.microsoft.com/office/word/2010/wordprocessingInk" xmlns:wne="http://schemas.microsoft.com/office/word/2006/wordml" xmlns:wps="http://schemas.microsoft.com/office/word/2010/wordprocessingShape" mc:Ignorable="w14 w15 w16se w16cid w16 w16cex wp14">
   <w:p>
     <w:pPr>
       <w:pBdr>
@@ -1251,7 +1292,7 @@
 </file>
 
 <file path=word/footer2.xml><?xml version="1.0" encoding="utf-8"?>
-<w:ftr xmlns:wpc="http://schemas.microsoft.com/office/word/2010/wordprocessingCanvas" xmlns:cx="http://schemas.microsoft.com/office/drawing/2014/chartex" xmlns:cx1="http://schemas.microsoft.com/office/drawing/2015/9/8/chartex" xmlns:cx2="http://schemas.microsoft.com/office/drawing/2015/10/21/chartex" xmlns:cx3="http://schemas.microsoft.com/office/drawing/2016/5/9/chartex" xmlns:cx4="http://schemas.microsoft.com/office/drawing/2016/5/10/chartex" xmlns:cx5="http://schemas.microsoft.com/office/drawing/2016/5/11/chartex" xmlns:cx6="http://schemas.microsoft.com/office/drawing/2016/5/12/chartex" xmlns:cx7="http://schemas.microsoft.com/office/drawing/2016/5/13/chartex" xmlns:cx8="http://schemas.microsoft.com/office/drawing/2016/5/14/chartex" xmlns:mc="http://schemas.openxmlformats.org/markup-compatibility/2006" xmlns:aink="http://schemas.microsoft.com/office/drawing/2016/ink" xmlns:am3d="http://schemas.microsoft.com/office/drawing/2017/model3d" xmlns:o="urn:schemas-microsoft-com:office:office" xmlns:r="http://schemas.openxmlformats.org/officeDocument/2006/relationships" xmlns:m="http://schemas.openxmlformats.org/officeDocument/2006/math" xmlns:v="urn:schemas-microsoft-com:vml" xmlns:wp14="http://schemas.microsoft.com/office/word/2010/wordprocessingDrawing" xmlns:wp="http://schemas.openxmlformats.org/drawingml/2006/wordprocessingDrawing" xmlns:w10="urn:schemas-microsoft-com:office:word" xmlns:w="http://schemas.openxmlformats.org/wordprocessingml/2006/main" xmlns:w14="http://schemas.microsoft.com/office/word/2010/wordml" xmlns:w15="http://schemas.microsoft.com/office/word/2012/wordml" xmlns:w16cid="http://schemas.microsoft.com/office/word/2016/wordml/cid" xmlns:w16se="http://schemas.microsoft.com/office/word/2015/wordml/symex" xmlns:wpg="http://schemas.microsoft.com/office/word/2010/wordprocessingGroup" xmlns:wpi="http://schemas.microsoft.com/office/word/2010/wordprocessingInk" xmlns:wne="http://schemas.microsoft.com/office/word/2006/wordml" xmlns:wps="http://schemas.microsoft.com/office/word/2010/wordprocessingShape" mc:Ignorable="w14 w15 w16se w16cid wp14">
+<w:ftr xmlns:wpc="http://schemas.microsoft.com/office/word/2010/wordprocessingCanvas" xmlns:cx="http://schemas.microsoft.com/office/drawing/2014/chartex" xmlns:cx1="http://schemas.microsoft.com/office/drawing/2015/9/8/chartex" xmlns:cx2="http://schemas.microsoft.com/office/drawing/2015/10/21/chartex" xmlns:cx3="http://schemas.microsoft.com/office/drawing/2016/5/9/chartex" xmlns:cx4="http://schemas.microsoft.com/office/drawing/2016/5/10/chartex" xmlns:cx5="http://schemas.microsoft.com/office/drawing/2016/5/11/chartex" xmlns:cx6="http://schemas.microsoft.com/office/drawing/2016/5/12/chartex" xmlns:cx7="http://schemas.microsoft.com/office/drawing/2016/5/13/chartex" xmlns:cx8="http://schemas.microsoft.com/office/drawing/2016/5/14/chartex" xmlns:mc="http://schemas.openxmlformats.org/markup-compatibility/2006" xmlns:aink="http://schemas.microsoft.com/office/drawing/2016/ink" xmlns:am3d="http://schemas.microsoft.com/office/drawing/2017/model3d" xmlns:o="urn:schemas-microsoft-com:office:office" xmlns:r="http://schemas.openxmlformats.org/officeDocument/2006/relationships" xmlns:m="http://schemas.openxmlformats.org/officeDocument/2006/math" xmlns:v="urn:schemas-microsoft-com:vml" xmlns:wp14="http://schemas.microsoft.com/office/word/2010/wordprocessingDrawing" xmlns:wp="http://schemas.openxmlformats.org/drawingml/2006/wordprocessingDrawing" xmlns:w10="urn:schemas-microsoft-com:office:word" xmlns:w="http://schemas.openxmlformats.org/wordprocessingml/2006/main" xmlns:w14="http://schemas.microsoft.com/office/word/2010/wordml" xmlns:w15="http://schemas.microsoft.com/office/word/2012/wordml" xmlns:w16cex="http://schemas.microsoft.com/office/word/2018/wordml/cex" xmlns:w16cid="http://schemas.microsoft.com/office/word/2016/wordml/cid" xmlns:w16="http://schemas.microsoft.com/office/word/2018/wordml" xmlns:w16se="http://schemas.microsoft.com/office/word/2015/wordml/symex" xmlns:wpg="http://schemas.microsoft.com/office/word/2010/wordprocessingGroup" xmlns:wpi="http://schemas.microsoft.com/office/word/2010/wordprocessingInk" xmlns:wne="http://schemas.microsoft.com/office/word/2006/wordml" xmlns:wps="http://schemas.microsoft.com/office/word/2010/wordprocessingShape" mc:Ignorable="w14 w15 w16se w16cid w16 w16cex wp14">
   <w:p>
     <w:pPr>
       <w:pBdr>
@@ -1267,7 +1308,7 @@
 </file>
 
 <file path=word/footnotes.xml><?xml version="1.0" encoding="utf-8"?>
-<w:footnotes xmlns:wpc="http://schemas.microsoft.com/office/word/2010/wordprocessingCanvas" xmlns:cx="http://schemas.microsoft.com/office/drawing/2014/chartex" xmlns:cx1="http://schemas.microsoft.com/office/drawing/2015/9/8/chartex" xmlns:cx2="http://schemas.microsoft.com/office/drawing/2015/10/21/chartex" xmlns:cx3="http://schemas.microsoft.com/office/drawing/2016/5/9/chartex" xmlns:cx4="http://schemas.microsoft.com/office/drawing/2016/5/10/chartex" xmlns:cx5="http://schemas.microsoft.com/office/drawing/2016/5/11/chartex" xmlns:cx6="http://schemas.microsoft.com/office/drawing/2016/5/12/chartex" xmlns:cx7="http://schemas.microsoft.com/office/drawing/2016/5/13/chartex" xmlns:cx8="http://schemas.microsoft.com/office/drawing/2016/5/14/chartex" xmlns:mc="http://schemas.openxmlformats.org/markup-compatibility/2006" xmlns:aink="http://schemas.microsoft.com/office/drawing/2016/ink" xmlns:am3d="http://schemas.microsoft.com/office/drawing/2017/model3d" xmlns:o="urn:schemas-microsoft-com:office:office" xmlns:r="http://schemas.openxmlformats.org/officeDocument/2006/relationships" xmlns:m="http://schemas.openxmlformats.org/officeDocument/2006/math" xmlns:v="urn:schemas-microsoft-com:vml" xmlns:wp14="http://schemas.microsoft.com/office/word/2010/wordprocessingDrawing" xmlns:wp="http://schemas.openxmlformats.org/drawingml/2006/wordprocessingDrawing" xmlns:w10="urn:schemas-microsoft-com:office:word" xmlns:w="http://schemas.openxmlformats.org/wordprocessingml/2006/main" xmlns:w14="http://schemas.microsoft.com/office/word/2010/wordml" xmlns:w15="http://schemas.microsoft.com/office/word/2012/wordml" xmlns:w16cid="http://schemas.microsoft.com/office/word/2016/wordml/cid" xmlns:w16se="http://schemas.microsoft.com/office/word/2015/wordml/symex" xmlns:wpg="http://schemas.microsoft.com/office/word/2010/wordprocessingGroup" xmlns:wpi="http://schemas.microsoft.com/office/word/2010/wordprocessingInk" xmlns:wne="http://schemas.microsoft.com/office/word/2006/wordml" xmlns:wps="http://schemas.microsoft.com/office/word/2010/wordprocessingShape" mc:Ignorable="w14 w15 w16se w16cid wp14">
+<w:footnotes xmlns:wpc="http://schemas.microsoft.com/office/word/2010/wordprocessingCanvas" xmlns:cx="http://schemas.microsoft.com/office/drawing/2014/chartex" xmlns:cx1="http://schemas.microsoft.com/office/drawing/2015/9/8/chartex" xmlns:cx2="http://schemas.microsoft.com/office/drawing/2015/10/21/chartex" xmlns:cx3="http://schemas.microsoft.com/office/drawing/2016/5/9/chartex" xmlns:cx4="http://schemas.microsoft.com/office/drawing/2016/5/10/chartex" xmlns:cx5="http://schemas.microsoft.com/office/drawing/2016/5/11/chartex" xmlns:cx6="http://schemas.microsoft.com/office/drawing/2016/5/12/chartex" xmlns:cx7="http://schemas.microsoft.com/office/drawing/2016/5/13/chartex" xmlns:cx8="http://schemas.microsoft.com/office/drawing/2016/5/14/chartex" xmlns:mc="http://schemas.openxmlformats.org/markup-compatibility/2006" xmlns:aink="http://schemas.microsoft.com/office/drawing/2016/ink" xmlns:am3d="http://schemas.microsoft.com/office/drawing/2017/model3d" xmlns:o="urn:schemas-microsoft-com:office:office" xmlns:r="http://schemas.openxmlformats.org/officeDocument/2006/relationships" xmlns:m="http://schemas.openxmlformats.org/officeDocument/2006/math" xmlns:v="urn:schemas-microsoft-com:vml" xmlns:wp14="http://schemas.microsoft.com/office/word/2010/wordprocessingDrawing" xmlns:wp="http://schemas.openxmlformats.org/drawingml/2006/wordprocessingDrawing" xmlns:w10="urn:schemas-microsoft-com:office:word" xmlns:w="http://schemas.openxmlformats.org/wordprocessingml/2006/main" xmlns:w14="http://schemas.microsoft.com/office/word/2010/wordml" xmlns:w15="http://schemas.microsoft.com/office/word/2012/wordml" xmlns:w16cex="http://schemas.microsoft.com/office/word/2018/wordml/cex" xmlns:w16cid="http://schemas.microsoft.com/office/word/2016/wordml/cid" xmlns:w16="http://schemas.microsoft.com/office/word/2018/wordml" xmlns:w16se="http://schemas.microsoft.com/office/word/2015/wordml/symex" xmlns:wpg="http://schemas.microsoft.com/office/word/2010/wordprocessingGroup" xmlns:wpi="http://schemas.microsoft.com/office/word/2010/wordprocessingInk" xmlns:wne="http://schemas.microsoft.com/office/word/2006/wordml" xmlns:wps="http://schemas.microsoft.com/office/word/2010/wordprocessingShape" mc:Ignorable="w14 w15 w16se w16cid w16 w16cex wp14">
   <w:footnote w:type="separator" w:id="-1">
     <w:p>
       <w:r>
@@ -1286,7 +1327,7 @@
 </file>
 
 <file path=word/header1.xml><?xml version="1.0" encoding="utf-8"?>
-<w:hdr xmlns:wpc="http://schemas.microsoft.com/office/word/2010/wordprocessingCanvas" xmlns:cx="http://schemas.microsoft.com/office/drawing/2014/chartex" xmlns:cx1="http://schemas.microsoft.com/office/drawing/2015/9/8/chartex" xmlns:cx2="http://schemas.microsoft.com/office/drawing/2015/10/21/chartex" xmlns:cx3="http://schemas.microsoft.com/office/drawing/2016/5/9/chartex" xmlns:cx4="http://schemas.microsoft.com/office/drawing/2016/5/10/chartex" xmlns:cx5="http://schemas.microsoft.com/office/drawing/2016/5/11/chartex" xmlns:cx6="http://schemas.microsoft.com/office/drawing/2016/5/12/chartex" xmlns:cx7="http://schemas.microsoft.com/office/drawing/2016/5/13/chartex" xmlns:cx8="http://schemas.microsoft.com/office/drawing/2016/5/14/chartex" xmlns:mc="http://schemas.openxmlformats.org/markup-compatibility/2006" xmlns:aink="http://schemas.microsoft.com/office/drawing/2016/ink" xmlns:am3d="http://schemas.microsoft.com/office/drawing/2017/model3d" xmlns:o="urn:schemas-microsoft-com:office:office" xmlns:r="http://schemas.openxmlformats.org/officeDocument/2006/relationships" xmlns:m="http://schemas.openxmlformats.org/officeDocument/2006/math" xmlns:v="urn:schemas-microsoft-com:vml" xmlns:wp14="http://schemas.microsoft.com/office/word/2010/wordprocessingDrawing" xmlns:wp="http://schemas.openxmlformats.org/drawingml/2006/wordprocessingDrawing" xmlns:w10="urn:schemas-microsoft-com:office:word" xmlns:w="http://schemas.openxmlformats.org/wordprocessingml/2006/main" xmlns:w14="http://schemas.microsoft.com/office/word/2010/wordml" xmlns:w15="http://schemas.microsoft.com/office/word/2012/wordml" xmlns:w16cid="http://schemas.microsoft.com/office/word/2016/wordml/cid" xmlns:w16se="http://schemas.microsoft.com/office/word/2015/wordml/symex" xmlns:wpg="http://schemas.microsoft.com/office/word/2010/wordprocessingGroup" xmlns:wpi="http://schemas.microsoft.com/office/word/2010/wordprocessingInk" xmlns:wne="http://schemas.microsoft.com/office/word/2006/wordml" xmlns:wps="http://schemas.microsoft.com/office/word/2010/wordprocessingShape" mc:Ignorable="w14 w15 w16se w16cid wp14">
+<w:hdr xmlns:wpc="http://schemas.microsoft.com/office/word/2010/wordprocessingCanvas" xmlns:cx="http://schemas.microsoft.com/office/drawing/2014/chartex" xmlns:cx1="http://schemas.microsoft.com/office/drawing/2015/9/8/chartex" xmlns:cx2="http://schemas.microsoft.com/office/drawing/2015/10/21/chartex" xmlns:cx3="http://schemas.microsoft.com/office/drawing/2016/5/9/chartex" xmlns:cx4="http://schemas.microsoft.com/office/drawing/2016/5/10/chartex" xmlns:cx5="http://schemas.microsoft.com/office/drawing/2016/5/11/chartex" xmlns:cx6="http://schemas.microsoft.com/office/drawing/2016/5/12/chartex" xmlns:cx7="http://schemas.microsoft.com/office/drawing/2016/5/13/chartex" xmlns:cx8="http://schemas.microsoft.com/office/drawing/2016/5/14/chartex" xmlns:mc="http://schemas.openxmlformats.org/markup-compatibility/2006" xmlns:aink="http://schemas.microsoft.com/office/drawing/2016/ink" xmlns:am3d="http://schemas.microsoft.com/office/drawing/2017/model3d" xmlns:o="urn:schemas-microsoft-com:office:office" xmlns:r="http://schemas.openxmlformats.org/officeDocument/2006/relationships" xmlns:m="http://schemas.openxmlformats.org/officeDocument/2006/math" xmlns:v="urn:schemas-microsoft-com:vml" xmlns:wp14="http://schemas.microsoft.com/office/word/2010/wordprocessingDrawing" xmlns:wp="http://schemas.openxmlformats.org/drawingml/2006/wordprocessingDrawing" xmlns:w10="urn:schemas-microsoft-com:office:word" xmlns:w="http://schemas.openxmlformats.org/wordprocessingml/2006/main" xmlns:w14="http://schemas.microsoft.com/office/word/2010/wordml" xmlns:w15="http://schemas.microsoft.com/office/word/2012/wordml" xmlns:w16cex="http://schemas.microsoft.com/office/word/2018/wordml/cex" xmlns:w16cid="http://schemas.microsoft.com/office/word/2016/wordml/cid" xmlns:w16="http://schemas.microsoft.com/office/word/2018/wordml" xmlns:w16se="http://schemas.microsoft.com/office/word/2015/wordml/symex" xmlns:wpg="http://schemas.microsoft.com/office/word/2010/wordprocessingGroup" xmlns:wpi="http://schemas.microsoft.com/office/word/2010/wordprocessingInk" xmlns:wne="http://schemas.microsoft.com/office/word/2006/wordml" xmlns:wps="http://schemas.microsoft.com/office/word/2010/wordprocessingShape" mc:Ignorable="w14 w15 w16se w16cid w16 w16cex wp14">
   <w:p>
     <w:pPr>
       <w:pBdr>
@@ -1350,7 +1391,7 @@
 </file>
 
 <file path=word/header2.xml><?xml version="1.0" encoding="utf-8"?>
-<w:hdr xmlns:wpc="http://schemas.microsoft.com/office/word/2010/wordprocessingCanvas" xmlns:cx="http://schemas.microsoft.com/office/drawing/2014/chartex" xmlns:cx1="http://schemas.microsoft.com/office/drawing/2015/9/8/chartex" xmlns:cx2="http://schemas.microsoft.com/office/drawing/2015/10/21/chartex" xmlns:cx3="http://schemas.microsoft.com/office/drawing/2016/5/9/chartex" xmlns:cx4="http://schemas.microsoft.com/office/drawing/2016/5/10/chartex" xmlns:cx5="http://schemas.microsoft.com/office/drawing/2016/5/11/chartex" xmlns:cx6="http://schemas.microsoft.com/office/drawing/2016/5/12/chartex" xmlns:cx7="http://schemas.microsoft.com/office/drawing/2016/5/13/chartex" xmlns:cx8="http://schemas.microsoft.com/office/drawing/2016/5/14/chartex" xmlns:mc="http://schemas.openxmlformats.org/markup-compatibility/2006" xmlns:aink="http://schemas.microsoft.com/office/drawing/2016/ink" xmlns:am3d="http://schemas.microsoft.com/office/drawing/2017/model3d" xmlns:o="urn:schemas-microsoft-com:office:office" xmlns:r="http://schemas.openxmlformats.org/officeDocument/2006/relationships" xmlns:m="http://schemas.openxmlformats.org/officeDocument/2006/math" xmlns:v="urn:schemas-microsoft-com:vml" xmlns:wp14="http://schemas.microsoft.com/office/word/2010/wordprocessingDrawing" xmlns:wp="http://schemas.openxmlformats.org/drawingml/2006/wordprocessingDrawing" xmlns:w10="urn:schemas-microsoft-com:office:word" xmlns:w="http://schemas.openxmlformats.org/wordprocessingml/2006/main" xmlns:w14="http://schemas.microsoft.com/office/word/2010/wordml" xmlns:w15="http://schemas.microsoft.com/office/word/2012/wordml" xmlns:w16cid="http://schemas.microsoft.com/office/word/2016/wordml/cid" xmlns:w16se="http://schemas.microsoft.com/office/word/2015/wordml/symex" xmlns:wpg="http://schemas.microsoft.com/office/word/2010/wordprocessingGroup" xmlns:wpi="http://schemas.microsoft.com/office/word/2010/wordprocessingInk" xmlns:wne="http://schemas.microsoft.com/office/word/2006/wordml" xmlns:wps="http://schemas.microsoft.com/office/word/2010/wordprocessingShape" mc:Ignorable="w14 w15 w16se w16cid wp14">
+<w:hdr xmlns:wpc="http://schemas.microsoft.com/office/word/2010/wordprocessingCanvas" xmlns:cx="http://schemas.microsoft.com/office/drawing/2014/chartex" xmlns:cx1="http://schemas.microsoft.com/office/drawing/2015/9/8/chartex" xmlns:cx2="http://schemas.microsoft.com/office/drawing/2015/10/21/chartex" xmlns:cx3="http://schemas.microsoft.com/office/drawing/2016/5/9/chartex" xmlns:cx4="http://schemas.microsoft.com/office/drawing/2016/5/10/chartex" xmlns:cx5="http://schemas.microsoft.com/office/drawing/2016/5/11/chartex" xmlns:cx6="http://schemas.microsoft.com/office/drawing/2016/5/12/chartex" xmlns:cx7="http://schemas.microsoft.com/office/drawing/2016/5/13/chartex" xmlns:cx8="http://schemas.microsoft.com/office/drawing/2016/5/14/chartex" xmlns:mc="http://schemas.openxmlformats.org/markup-compatibility/2006" xmlns:aink="http://schemas.microsoft.com/office/drawing/2016/ink" xmlns:am3d="http://schemas.microsoft.com/office/drawing/2017/model3d" xmlns:o="urn:schemas-microsoft-com:office:office" xmlns:r="http://schemas.openxmlformats.org/officeDocument/2006/relationships" xmlns:m="http://schemas.openxmlformats.org/officeDocument/2006/math" xmlns:v="urn:schemas-microsoft-com:vml" xmlns:wp14="http://schemas.microsoft.com/office/word/2010/wordprocessingDrawing" xmlns:wp="http://schemas.openxmlformats.org/drawingml/2006/wordprocessingDrawing" xmlns:w10="urn:schemas-microsoft-com:office:word" xmlns:w="http://schemas.openxmlformats.org/wordprocessingml/2006/main" xmlns:w14="http://schemas.microsoft.com/office/word/2010/wordml" xmlns:w15="http://schemas.microsoft.com/office/word/2012/wordml" xmlns:w16cex="http://schemas.microsoft.com/office/word/2018/wordml/cex" xmlns:w16cid="http://schemas.microsoft.com/office/word/2016/wordml/cid" xmlns:w16="http://schemas.microsoft.com/office/word/2018/wordml" xmlns:w16se="http://schemas.microsoft.com/office/word/2015/wordml/symex" xmlns:wpg="http://schemas.microsoft.com/office/word/2010/wordprocessingGroup" xmlns:wpi="http://schemas.microsoft.com/office/word/2010/wordprocessingInk" xmlns:wne="http://schemas.microsoft.com/office/word/2006/wordml" xmlns:wps="http://schemas.microsoft.com/office/word/2010/wordprocessingShape" mc:Ignorable="w14 w15 w16se w16cid w16 w16cex wp14">
   <w:p>
     <w:pPr>
       <w:pBdr>
@@ -1366,7 +1407,7 @@
 </file>
 
 <file path=word/numbering.xml><?xml version="1.0" encoding="utf-8"?>
-<w:numbering xmlns:wpc="http://schemas.microsoft.com/office/word/2010/wordprocessingCanvas" xmlns:cx="http://schemas.microsoft.com/office/drawing/2014/chartex" xmlns:cx1="http://schemas.microsoft.com/office/drawing/2015/9/8/chartex" xmlns:cx2="http://schemas.microsoft.com/office/drawing/2015/10/21/chartex" xmlns:cx3="http://schemas.microsoft.com/office/drawing/2016/5/9/chartex" xmlns:cx4="http://schemas.microsoft.com/office/drawing/2016/5/10/chartex" xmlns:cx5="http://schemas.microsoft.com/office/drawing/2016/5/11/chartex" xmlns:cx6="http://schemas.microsoft.com/office/drawing/2016/5/12/chartex" xmlns:cx7="http://schemas.microsoft.com/office/drawing/2016/5/13/chartex" xmlns:cx8="http://schemas.microsoft.com/office/drawing/2016/5/14/chartex" xmlns:mc="http://schemas.openxmlformats.org/markup-compatibility/2006" xmlns:aink="http://schemas.microsoft.com/office/drawing/2016/ink" xmlns:am3d="http://schemas.microsoft.com/office/drawing/2017/model3d" xmlns:o="urn:schemas-microsoft-com:office:office" xmlns:r="http://schemas.openxmlformats.org/officeDocument/2006/relationships" xmlns:m="http://schemas.openxmlformats.org/officeDocument/2006/math" xmlns:v="urn:schemas-microsoft-com:vml" xmlns:wp14="http://schemas.microsoft.com/office/word/2010/wordprocessingDrawing" xmlns:wp="http://schemas.openxmlformats.org/drawingml/2006/wordprocessingDrawing" xmlns:w10="urn:schemas-microsoft-com:office:word" xmlns:w="http://schemas.openxmlformats.org/wordprocessingml/2006/main" xmlns:w14="http://schemas.microsoft.com/office/word/2010/wordml" xmlns:w15="http://schemas.microsoft.com/office/word/2012/wordml" xmlns:w16cid="http://schemas.microsoft.com/office/word/2016/wordml/cid" xmlns:w16se="http://schemas.microsoft.com/office/word/2015/wordml/symex" xmlns:wpg="http://schemas.microsoft.com/office/word/2010/wordprocessingGroup" xmlns:wpi="http://schemas.microsoft.com/office/word/2010/wordprocessingInk" xmlns:wne="http://schemas.microsoft.com/office/word/2006/wordml" xmlns:wps="http://schemas.microsoft.com/office/word/2010/wordprocessingShape" mc:Ignorable="w14 w15 w16se w16cid wp14">
+<w:numbering xmlns:wpc="http://schemas.microsoft.com/office/word/2010/wordprocessingCanvas" xmlns:cx="http://schemas.microsoft.com/office/drawing/2014/chartex" xmlns:cx1="http://schemas.microsoft.com/office/drawing/2015/9/8/chartex" xmlns:cx2="http://schemas.microsoft.com/office/drawing/2015/10/21/chartex" xmlns:cx3="http://schemas.microsoft.com/office/drawing/2016/5/9/chartex" xmlns:cx4="http://schemas.microsoft.com/office/drawing/2016/5/10/chartex" xmlns:cx5="http://schemas.microsoft.com/office/drawing/2016/5/11/chartex" xmlns:cx6="http://schemas.microsoft.com/office/drawing/2016/5/12/chartex" xmlns:cx7="http://schemas.microsoft.com/office/drawing/2016/5/13/chartex" xmlns:cx8="http://schemas.microsoft.com/office/drawing/2016/5/14/chartex" xmlns:mc="http://schemas.openxmlformats.org/markup-compatibility/2006" xmlns:aink="http://schemas.microsoft.com/office/drawing/2016/ink" xmlns:am3d="http://schemas.microsoft.com/office/drawing/2017/model3d" xmlns:o="urn:schemas-microsoft-com:office:office" xmlns:r="http://schemas.openxmlformats.org/officeDocument/2006/relationships" xmlns:m="http://schemas.openxmlformats.org/officeDocument/2006/math" xmlns:v="urn:schemas-microsoft-com:vml" xmlns:wp14="http://schemas.microsoft.com/office/word/2010/wordprocessingDrawing" xmlns:wp="http://schemas.openxmlformats.org/drawingml/2006/wordprocessingDrawing" xmlns:w10="urn:schemas-microsoft-com:office:word" xmlns:w="http://schemas.openxmlformats.org/wordprocessingml/2006/main" xmlns:w14="http://schemas.microsoft.com/office/word/2010/wordml" xmlns:w15="http://schemas.microsoft.com/office/word/2012/wordml" xmlns:w16cex="http://schemas.microsoft.com/office/word/2018/wordml/cex" xmlns:w16cid="http://schemas.microsoft.com/office/word/2016/wordml/cid" xmlns:w16="http://schemas.microsoft.com/office/word/2018/wordml" xmlns:w16se="http://schemas.microsoft.com/office/word/2015/wordml/symex" xmlns:wpg="http://schemas.microsoft.com/office/word/2010/wordprocessingGroup" xmlns:wpi="http://schemas.microsoft.com/office/word/2010/wordprocessingInk" xmlns:wne="http://schemas.microsoft.com/office/word/2006/wordml" xmlns:wps="http://schemas.microsoft.com/office/word/2010/wordprocessingShape" mc:Ignorable="w14 w15 w16se w16cid w16 w16cex wp14">
   <w:abstractNum w:abstractNumId="0" w15:restartNumberingAfterBreak="0">
     <w:nsid w:val="004173DB"/>
     <w:multiLevelType w:val="hybridMultilevel"/>
@@ -4443,7 +4484,7 @@
 </file>
 
 <file path=word/styles.xml><?xml version="1.0" encoding="utf-8"?>
-<w:styles xmlns:mc="http://schemas.openxmlformats.org/markup-compatibility/2006" xmlns:r="http://schemas.openxmlformats.org/officeDocument/2006/relationships" xmlns:w="http://schemas.openxmlformats.org/wordprocessingml/2006/main" xmlns:w14="http://schemas.microsoft.com/office/word/2010/wordml" xmlns:w15="http://schemas.microsoft.com/office/word/2012/wordml" xmlns:w16cid="http://schemas.microsoft.com/office/word/2016/wordml/cid" xmlns:w16se="http://schemas.microsoft.com/office/word/2015/wordml/symex" mc:Ignorable="w14 w15 w16se w16cid">
+<w:styles xmlns:mc="http://schemas.openxmlformats.org/markup-compatibility/2006" xmlns:r="http://schemas.openxmlformats.org/officeDocument/2006/relationships" xmlns:w="http://schemas.openxmlformats.org/wordprocessingml/2006/main" xmlns:w14="http://schemas.microsoft.com/office/word/2010/wordml" xmlns:w15="http://schemas.microsoft.com/office/word/2012/wordml" xmlns:w16cex="http://schemas.microsoft.com/office/word/2018/wordml/cex" xmlns:w16cid="http://schemas.microsoft.com/office/word/2016/wordml/cid" xmlns:w16="http://schemas.microsoft.com/office/word/2018/wordml" xmlns:w16se="http://schemas.microsoft.com/office/word/2015/wordml/symex" mc:Ignorable="w14 w15 w16se w16cid w16 w16cex">
   <w:docDefaults>
     <w:rPrDefault>
       <w:rPr>
@@ -4565,6 +4606,7 @@
     <w:lsdException w:name="HTML Sample" w:semiHidden="1" w:unhideWhenUsed="1"/>
     <w:lsdException w:name="HTML Typewriter" w:semiHidden="1" w:unhideWhenUsed="1"/>
     <w:lsdException w:name="HTML Variable" w:semiHidden="1" w:unhideWhenUsed="1"/>
+    <w:lsdException w:name="Normal Table" w:semiHidden="1" w:unhideWhenUsed="1"/>
     <w:lsdException w:name="annotation subject" w:semiHidden="1" w:unhideWhenUsed="1"/>
     <w:lsdException w:name="No List" w:semiHidden="1" w:unhideWhenUsed="1"/>
     <w:lsdException w:name="Outline List 1" w:semiHidden="1" w:unhideWhenUsed="1"/>
@@ -4611,8 +4653,10 @@
     <w:lsdException w:name="Table Subtle 2" w:semiHidden="1" w:unhideWhenUsed="1"/>
     <w:lsdException w:name="Table Web 1" w:semiHidden="1" w:unhideWhenUsed="1"/>
     <w:lsdException w:name="Table Web 2" w:semiHidden="1" w:unhideWhenUsed="1"/>
+    <w:lsdException w:name="Table Web 3" w:semiHidden="1" w:unhideWhenUsed="1"/>
     <w:lsdException w:name="Balloon Text" w:semiHidden="1" w:unhideWhenUsed="1"/>
     <w:lsdException w:name="Table Grid" w:uiPriority="59"/>
+    <w:lsdException w:name="Table Theme" w:semiHidden="1" w:unhideWhenUsed="1"/>
     <w:lsdException w:name="Placeholder Text" w:semiHidden="1"/>
     <w:lsdException w:name="No Spacing" w:uiPriority="1" w:qFormat="1"/>
     <w:lsdException w:name="Light Shading" w:uiPriority="60"/>
@@ -5711,6 +5755,21 @@
 </file>
 
 <file path=customXml/item1.xml><?xml version="1.0" encoding="utf-8"?>
+<p:properties xmlns:p="http://schemas.microsoft.com/office/2006/metadata/properties" xmlns:xsi="http://www.w3.org/2001/XMLSchema-instance" xmlns:pc="http://schemas.microsoft.com/office/infopath/2007/PartnerControls">
+  <documentManagement/>
+</p:properties>
+</file>
+
+<file path=customXml/item2.xml><?xml version="1.0" encoding="utf-8"?>
+<?mso-contentType ?>
+<FormTemplates xmlns="http://schemas.microsoft.com/sharepoint/v3/contenttype/forms">
+  <Display>DocumentLibraryForm</Display>
+  <Edit>DocumentLibraryForm</Edit>
+  <New>DocumentLibraryForm</New>
+</FormTemplates>
+</file>
+
+<file path=customXml/item3.xml><?xml version="1.0" encoding="utf-8"?>
 <ct:contentTypeSchema xmlns:ct="http://schemas.microsoft.com/office/2006/metadata/contentType" xmlns:ma="http://schemas.microsoft.com/office/2006/metadata/properties/metaAttributes" ct:_="" ma:_="" ma:contentTypeName="Document" ma:contentTypeID="0x01010016F4542A8E7DD640B3BC4F081D67BD17" ma:contentTypeVersion="12" ma:contentTypeDescription="Create a new document." ma:contentTypeScope="" ma:versionID="27c2dbada59f2179a6cad865b3b91926">
   <xsd:schema xmlns:xsd="http://www.w3.org/2001/XMLSchema" xmlns:xs="http://www.w3.org/2001/XMLSchema" xmlns:p="http://schemas.microsoft.com/office/2006/metadata/properties" xmlns:ns2="6ac566f0-206d-4bc5-bcec-ce830458d3f1" xmlns:ns3="4ba0a89f-8d28-45b8-8c8a-cf56563c9d8a" targetNamespace="http://schemas.microsoft.com/office/2006/metadata/properties" ma:root="true" ma:fieldsID="bbbd863d49b046c436f58500a7a6c075" ns2:_="" ns3:_="">
     <xsd:import namespace="6ac566f0-206d-4bc5-bcec-ce830458d3f1"/>
@@ -5907,22 +5966,24 @@
 </ct:contentTypeSchema>
 </file>
 
-<file path=customXml/item2.xml><?xml version="1.0" encoding="utf-8"?>
-<?mso-contentType ?>
-<FormTemplates xmlns="http://schemas.microsoft.com/sharepoint/v3/contenttype/forms">
-  <Display>DocumentLibraryForm</Display>
-  <Edit>DocumentLibraryForm</Edit>
-  <New>DocumentLibraryForm</New>
-</FormTemplates>
+<file path=customXml/itemProps1.xml><?xml version="1.0" encoding="utf-8"?>
+<ds:datastoreItem xmlns:ds="http://schemas.openxmlformats.org/officeDocument/2006/customXml" ds:itemID="{35A48CE1-F8EF-4B81-B6B6-5BD9516503DE}">
+  <ds:schemaRefs>
+    <ds:schemaRef ds:uri="http://schemas.microsoft.com/office/2006/metadata/properties"/>
+    <ds:schemaRef ds:uri="http://schemas.microsoft.com/office/infopath/2007/PartnerControls"/>
+  </ds:schemaRefs>
+</ds:datastoreItem>
 </file>
 
-<file path=customXml/item3.xml><?xml version="1.0" encoding="utf-8"?>
-<p:properties xmlns:p="http://schemas.microsoft.com/office/2006/metadata/properties" xmlns:xsi="http://www.w3.org/2001/XMLSchema-instance" xmlns:pc="http://schemas.microsoft.com/office/infopath/2007/PartnerControls">
-  <documentManagement/>
-</p:properties>
+<file path=customXml/itemProps2.xml><?xml version="1.0" encoding="utf-8"?>
+<ds:datastoreItem xmlns:ds="http://schemas.openxmlformats.org/officeDocument/2006/customXml" ds:itemID="{AF690011-DE0B-4F69-ABFB-690552A9337D}">
+  <ds:schemaRefs>
+    <ds:schemaRef ds:uri="http://schemas.microsoft.com/sharepoint/v3/contenttype/forms"/>
+  </ds:schemaRefs>
+</ds:datastoreItem>
 </file>
 
-<file path=customXml/itemProps1.xml><?xml version="1.0" encoding="utf-8"?>
+<file path=customXml/itemProps3.xml><?xml version="1.0" encoding="utf-8"?>
 <ds:datastoreItem xmlns:ds="http://schemas.openxmlformats.org/officeDocument/2006/customXml" ds:itemID="{7A4D9BC2-F823-4E9F-B193-E87001CD10B4}">
   <ds:schemaRefs>
     <ds:schemaRef ds:uri="http://schemas.microsoft.com/office/2006/metadata/contentType"/>
@@ -5939,21 +6000,4 @@
     <ds:schemaRef ds:uri="http://schemas.microsoft.com/internal/obd"/>
   </ds:schemaRefs>
 </ds:datastoreItem>
-</file>
-
-<file path=customXml/itemProps2.xml><?xml version="1.0" encoding="utf-8"?>
-<ds:datastoreItem xmlns:ds="http://schemas.openxmlformats.org/officeDocument/2006/customXml" ds:itemID="{AF690011-DE0B-4F69-ABFB-690552A9337D}">
-  <ds:schemaRefs>
-    <ds:schemaRef ds:uri="http://schemas.microsoft.com/sharepoint/v3/contenttype/forms"/>
-  </ds:schemaRefs>
-</ds:datastoreItem>
-</file>
-
-<file path=customXml/itemProps3.xml><?xml version="1.0" encoding="utf-8"?>
-<ds:datastoreItem xmlns:ds="http://schemas.openxmlformats.org/officeDocument/2006/customXml" ds:itemID="{35A48CE1-F8EF-4B81-B6B6-5BD9516503DE}">
-  <ds:schemaRefs>
-    <ds:schemaRef ds:uri="http://schemas.microsoft.com/office/2006/metadata/properties"/>
-    <ds:schemaRef ds:uri="http://schemas.microsoft.com/office/infopath/2007/PartnerControls"/>
-  </ds:schemaRefs>
-</ds:datastoreItem>
 </file>
</xml_diff>

<commit_message>
Moved behaviours into animal class
</commit_message>
<xml_diff>
--- a/2020 ICT50215 Artificial Intelligence for Games - TDD Template.docx
+++ b/2020 ICT50215 Artificial Intelligence for Games - TDD Template.docx
@@ -1,6 +1,6 @@
 
 <file path=word/document.xml><?xml version="1.0" encoding="utf-8"?>
-<w:document xmlns:wpc="http://schemas.microsoft.com/office/word/2010/wordprocessingCanvas" xmlns:cx="http://schemas.microsoft.com/office/drawing/2014/chartex" xmlns:cx1="http://schemas.microsoft.com/office/drawing/2015/9/8/chartex" xmlns:cx2="http://schemas.microsoft.com/office/drawing/2015/10/21/chartex" xmlns:cx3="http://schemas.microsoft.com/office/drawing/2016/5/9/chartex" xmlns:cx4="http://schemas.microsoft.com/office/drawing/2016/5/10/chartex" xmlns:cx5="http://schemas.microsoft.com/office/drawing/2016/5/11/chartex" xmlns:cx6="http://schemas.microsoft.com/office/drawing/2016/5/12/chartex" xmlns:cx7="http://schemas.microsoft.com/office/drawing/2016/5/13/chartex" xmlns:cx8="http://schemas.microsoft.com/office/drawing/2016/5/14/chartex" xmlns:mc="http://schemas.openxmlformats.org/markup-compatibility/2006" xmlns:aink="http://schemas.microsoft.com/office/drawing/2016/ink" xmlns:am3d="http://schemas.microsoft.com/office/drawing/2017/model3d" xmlns:o="urn:schemas-microsoft-com:office:office" xmlns:r="http://schemas.openxmlformats.org/officeDocument/2006/relationships" xmlns:m="http://schemas.openxmlformats.org/officeDocument/2006/math" xmlns:v="urn:schemas-microsoft-com:vml" xmlns:wp14="http://schemas.microsoft.com/office/word/2010/wordprocessingDrawing" xmlns:wp="http://schemas.openxmlformats.org/drawingml/2006/wordprocessingDrawing" xmlns:w10="urn:schemas-microsoft-com:office:word" xmlns:w="http://schemas.openxmlformats.org/wordprocessingml/2006/main" xmlns:w14="http://schemas.microsoft.com/office/word/2010/wordml" xmlns:w15="http://schemas.microsoft.com/office/word/2012/wordml" xmlns:w16cex="http://schemas.microsoft.com/office/word/2018/wordml/cex" xmlns:w16cid="http://schemas.microsoft.com/office/word/2016/wordml/cid" xmlns:w16="http://schemas.microsoft.com/office/word/2018/wordml" xmlns:w16se="http://schemas.microsoft.com/office/word/2015/wordml/symex" xmlns:wpg="http://schemas.microsoft.com/office/word/2010/wordprocessingGroup" xmlns:wpi="http://schemas.microsoft.com/office/word/2010/wordprocessingInk" xmlns:wne="http://schemas.microsoft.com/office/word/2006/wordml" xmlns:wps="http://schemas.microsoft.com/office/word/2010/wordprocessingShape" mc:Ignorable="w14 w15 w16se w16cid w16 w16cex wp14">
+<w:document xmlns:wpc="http://schemas.microsoft.com/office/word/2010/wordprocessingCanvas" xmlns:cx="http://schemas.microsoft.com/office/drawing/2014/chartex" xmlns:cx1="http://schemas.microsoft.com/office/drawing/2015/9/8/chartex" xmlns:cx2="http://schemas.microsoft.com/office/drawing/2015/10/21/chartex" xmlns:cx3="http://schemas.microsoft.com/office/drawing/2016/5/9/chartex" xmlns:cx4="http://schemas.microsoft.com/office/drawing/2016/5/10/chartex" xmlns:cx5="http://schemas.microsoft.com/office/drawing/2016/5/11/chartex" xmlns:cx6="http://schemas.microsoft.com/office/drawing/2016/5/12/chartex" xmlns:cx7="http://schemas.microsoft.com/office/drawing/2016/5/13/chartex" xmlns:cx8="http://schemas.microsoft.com/office/drawing/2016/5/14/chartex" xmlns:mc="http://schemas.openxmlformats.org/markup-compatibility/2006" xmlns:aink="http://schemas.microsoft.com/office/drawing/2016/ink" xmlns:am3d="http://schemas.microsoft.com/office/drawing/2017/model3d" xmlns:o="urn:schemas-microsoft-com:office:office" xmlns:r="http://schemas.openxmlformats.org/officeDocument/2006/relationships" xmlns:m="http://schemas.openxmlformats.org/officeDocument/2006/math" xmlns:v="urn:schemas-microsoft-com:vml" xmlns:wp14="http://schemas.microsoft.com/office/word/2010/wordprocessingDrawing" xmlns:wp="http://schemas.openxmlformats.org/drawingml/2006/wordprocessingDrawing" xmlns:w10="urn:schemas-microsoft-com:office:word" xmlns:w="http://schemas.openxmlformats.org/wordprocessingml/2006/main" xmlns:w14="http://schemas.microsoft.com/office/word/2010/wordml" xmlns:w15="http://schemas.microsoft.com/office/word/2012/wordml" xmlns:w16cex="http://schemas.microsoft.com/office/word/2018/wordml/cex" xmlns:w16cid="http://schemas.microsoft.com/office/word/2016/wordml/cid" xmlns:w16="http://schemas.microsoft.com/office/word/2018/wordml" xmlns:w16sdtdh="http://schemas.microsoft.com/office/word/2020/wordml/sdtdatahash" xmlns:w16se="http://schemas.microsoft.com/office/word/2015/wordml/symex" xmlns:wpg="http://schemas.microsoft.com/office/word/2010/wordprocessingGroup" xmlns:wpi="http://schemas.microsoft.com/office/word/2010/wordprocessingInk" xmlns:wne="http://schemas.microsoft.com/office/word/2006/wordml" xmlns:wps="http://schemas.microsoft.com/office/word/2010/wordprocessingShape" mc:Ignorable="w14 w15 w16se w16cid w16 w16cex w16sdtdh wp14">
   <w:body>
     <w:p>
       <w:pPr>
@@ -146,14 +146,6 @@
       <w:r>
         <w:t>Proprietary</w:t>
       </w:r>
-      <w:r>
-        <w:t xml:space="preserve"> - </w:t>
-      </w:r>
-      <w:proofErr w:type="spellStart"/>
-      <w:r>
-        <w:t>CoffeEngine</w:t>
-      </w:r>
-      <w:proofErr w:type="spellEnd"/>
     </w:p>
     <w:p>
       <w:pPr>
@@ -237,6 +229,54 @@
       <w:pPr>
         <w:pStyle w:val="NoSpacing"/>
         <w:ind w:left="720"/>
+        <w:rPr>
+          <w:i/>
+          <w:iCs/>
+        </w:rPr>
+      </w:pPr>
+      <w:r>
+        <w:tab/>
+      </w:r>
+      <w:hyperlink r:id="rId11" w:history="1">
+        <w:r>
+          <w:rPr>
+            <w:rStyle w:val="Hyperlink"/>
+            <w:i/>
+            <w:iCs/>
+          </w:rPr>
+          <w:t>Box2D</w:t>
+        </w:r>
+      </w:hyperlink>
+    </w:p>
+    <w:p>
+      <w:pPr>
+        <w:pStyle w:val="NoSpacing"/>
+        <w:ind w:left="720"/>
+        <w:rPr>
+          <w:i/>
+          <w:iCs/>
+        </w:rPr>
+      </w:pPr>
+      <w:r>
+        <w:tab/>
+      </w:r>
+      <w:hyperlink r:id="rId12" w:history="1">
+        <w:proofErr w:type="spellStart"/>
+        <w:r>
+          <w:rPr>
+            <w:rStyle w:val="Hyperlink"/>
+            <w:i/>
+            <w:iCs/>
+          </w:rPr>
+          <w:t>Raylib</w:t>
+        </w:r>
+        <w:proofErr w:type="spellEnd"/>
+      </w:hyperlink>
+    </w:p>
+    <w:p>
+      <w:pPr>
+        <w:pStyle w:val="NoSpacing"/>
+        <w:ind w:left="720"/>
       </w:pPr>
       <w:r>
         <w:t>2.5 Other Software</w:t>
@@ -245,26 +285,76 @@
     <w:p>
       <w:pPr>
         <w:pStyle w:val="NoSpacing"/>
+      </w:pPr>
+      <w:r>
+        <w:tab/>
+      </w:r>
+      <w:r>
+        <w:tab/>
+      </w:r>
+    </w:p>
+    <w:p>
+      <w:pPr>
+        <w:pStyle w:val="NoSpacing"/>
+      </w:pPr>
+      <w:r>
+        <w:t xml:space="preserve"> </w:t>
+      </w:r>
+    </w:p>
+    <w:p>
+      <w:pPr>
+        <w:pStyle w:val="NoSpacing"/>
+      </w:pPr>
+      <w:r>
+        <w:t>3.0 Game Overview</w:t>
+      </w:r>
+    </w:p>
+    <w:p>
+      <w:pPr>
+        <w:pStyle w:val="NoSpacing"/>
+        <w:ind w:left="720"/>
+      </w:pPr>
+      <w:r>
+        <w:t xml:space="preserve">3.1 Technical Goals </w:t>
+      </w:r>
+    </w:p>
+    <w:p>
+      <w:pPr>
+        <w:pStyle w:val="NoSpacing"/>
         <w:ind w:left="720" w:firstLine="720"/>
       </w:pPr>
       <w:r>
-        <w:t>&lt;2d art assets, audio, 3d modelling etc.&gt;</w:t>
-      </w:r>
-    </w:p>
-    <w:p>
-      <w:pPr>
-        <w:pStyle w:val="NoSpacing"/>
-      </w:pPr>
-      <w:r>
-        <w:t xml:space="preserve"> </w:t>
-      </w:r>
-    </w:p>
-    <w:p>
-      <w:pPr>
-        <w:pStyle w:val="NoSpacing"/>
-      </w:pPr>
-      <w:r>
-        <w:t>3.0 Game Overview</w:t>
+        <w:t>- 2D animated graphics</w:t>
+      </w:r>
+    </w:p>
+    <w:p>
+      <w:pPr>
+        <w:pStyle w:val="NoSpacing"/>
+        <w:ind w:left="1440"/>
+      </w:pPr>
+      <w:r>
+        <w:t>- Stable 60 FPS on moderate hardware</w:t>
+      </w:r>
+      <w:r>
+        <w:br/>
+        <w:t>(recent-</w:t>
+      </w:r>
+      <w:proofErr w:type="spellStart"/>
+      <w:r>
+        <w:t>ish</w:t>
+      </w:r>
+      <w:proofErr w:type="spellEnd"/>
+      <w:r>
+        <w:t xml:space="preserve"> CPU, dedicated GPU)</w:t>
+      </w:r>
+    </w:p>
+    <w:p>
+      <w:pPr>
+        <w:pStyle w:val="NoSpacing"/>
+        <w:ind w:left="1440"/>
+      </w:pPr>
+      <w:r>
+        <w:t>- Consistent AI</w:t>
       </w:r>
     </w:p>
     <w:p>
@@ -273,7 +363,189 @@
         <w:ind w:left="720"/>
       </w:pPr>
       <w:r>
-        <w:t xml:space="preserve">3.1 Technical Goals </w:t>
+        <w:t>3.2 Game Objects and Logic</w:t>
+      </w:r>
+    </w:p>
+    <w:p>
+      <w:pPr>
+        <w:pStyle w:val="NoSpacing"/>
+        <w:ind w:left="1440"/>
+      </w:pPr>
+      <w:r>
+        <w:t>- Animals (child of animated sprite object)</w:t>
+      </w:r>
+    </w:p>
+    <w:p>
+      <w:pPr>
+        <w:pStyle w:val="NoSpacing"/>
+        <w:ind w:left="1440"/>
+      </w:pPr>
+      <w:r>
+        <w:tab/>
+        <w:t>- Behaviour tree determines movement and actions</w:t>
+      </w:r>
+    </w:p>
+    <w:p>
+      <w:pPr>
+        <w:pStyle w:val="NoSpacing"/>
+        <w:ind w:left="1440"/>
+      </w:pPr>
+    </w:p>
+    <w:p>
+      <w:pPr>
+        <w:pStyle w:val="NoSpacing"/>
+        <w:ind w:left="1440"/>
+      </w:pPr>
+      <w:r>
+        <w:tab/>
+        <w:t>Subclasses:</w:t>
+      </w:r>
+    </w:p>
+    <w:p>
+      <w:pPr>
+        <w:pStyle w:val="NoSpacing"/>
+        <w:ind w:left="1440"/>
+      </w:pPr>
+      <w:r>
+        <w:tab/>
+      </w:r>
+      <w:r>
+        <w:tab/>
+        <w:t>- Predatory Animal (either carnivore or omnivore)</w:t>
+      </w:r>
+    </w:p>
+    <w:p>
+      <w:pPr>
+        <w:pStyle w:val="NoSpacing"/>
+        <w:ind w:left="1440"/>
+      </w:pPr>
+      <w:r>
+        <w:tab/>
+      </w:r>
+      <w:r>
+        <w:tab/>
+      </w:r>
+      <w:r>
+        <w:tab/>
+        <w:t>Will hunt other animals for food</w:t>
+      </w:r>
+    </w:p>
+    <w:p>
+      <w:pPr>
+        <w:pStyle w:val="NoSpacing"/>
+        <w:ind w:left="1440" w:firstLine="720"/>
+      </w:pPr>
+      <w:r>
+        <w:br/>
+      </w:r>
+      <w:r>
+        <w:tab/>
+      </w:r>
+      <w:r>
+        <w:tab/>
+        <w:t xml:space="preserve">- Passive Animal (either </w:t>
+      </w:r>
+      <w:proofErr w:type="spellStart"/>
+      <w:r>
+        <w:t>omnivorore</w:t>
+      </w:r>
+      <w:proofErr w:type="spellEnd"/>
+      <w:r>
+        <w:t xml:space="preserve"> or herbivore)</w:t>
+      </w:r>
+    </w:p>
+    <w:p>
+      <w:pPr>
+        <w:pStyle w:val="NoSpacing"/>
+        <w:ind w:left="3600"/>
+      </w:pPr>
+      <w:r>
+        <w:t>Will avoid predatory animals and look for non-animal food sources</w:t>
+      </w:r>
+    </w:p>
+    <w:p>
+      <w:pPr>
+        <w:pStyle w:val="NoSpacing"/>
+        <w:ind w:left="1440"/>
+      </w:pPr>
+      <w:r>
+        <w:t>- Trees, rocks, and miscellaneous obstacles</w:t>
+      </w:r>
+    </w:p>
+    <w:p>
+      <w:pPr>
+        <w:pStyle w:val="NoSpacing"/>
+        <w:ind w:left="1440"/>
+      </w:pPr>
+      <w:r>
+        <w:t>- Pond (water source)</w:t>
+      </w:r>
+    </w:p>
+    <w:p>
+      <w:pPr>
+        <w:pStyle w:val="NoSpacing"/>
+        <w:ind w:left="1440"/>
+      </w:pPr>
+      <w:r>
+        <w:t>- Plants (food source for herbivores and omnivores)</w:t>
+      </w:r>
+    </w:p>
+    <w:p>
+      <w:pPr>
+        <w:pStyle w:val="NoSpacing"/>
+        <w:ind w:left="1440"/>
+      </w:pPr>
+      <w:r>
+        <w:t>- Carcasses (food source for carnivores. Replaces animals that have died)</w:t>
+      </w:r>
+    </w:p>
+    <w:p>
+      <w:pPr>
+        <w:pStyle w:val="NoSpacing"/>
+        <w:ind w:left="720"/>
+      </w:pPr>
+      <w:r>
+        <w:t>3.3 Game Flow</w:t>
+      </w:r>
+    </w:p>
+    <w:p>
+      <w:pPr>
+        <w:pStyle w:val="NoSpacing"/>
+        <w:ind w:left="720"/>
+      </w:pPr>
+      <w:r>
+        <w:tab/>
+        <w:t>User cannot interact with simulation.</w:t>
+      </w:r>
+    </w:p>
+    <w:p>
+      <w:pPr>
+        <w:pStyle w:val="NoSpacing"/>
+      </w:pPr>
+    </w:p>
+    <w:p>
+      <w:pPr>
+        <w:pStyle w:val="NoSpacing"/>
+      </w:pPr>
+      <w:r>
+        <w:t>4.0 Mechanics</w:t>
+      </w:r>
+    </w:p>
+    <w:p>
+      <w:pPr>
+        <w:pStyle w:val="NoSpacing"/>
+        <w:ind w:left="720"/>
+      </w:pPr>
+      <w:r>
+        <w:t xml:space="preserve">&lt;A list of the core game mechanics. I.e., what the player can do and how they achieve this, and what </w:t>
+      </w:r>
+      <w:proofErr w:type="gramStart"/>
+      <w:r>
+        <w:t>this triggers</w:t>
+      </w:r>
+      <w:proofErr w:type="gramEnd"/>
+      <w:r>
+        <w:t xml:space="preserve"> in the game. For example, shooting enemies is a core mechanic in an FPS&gt;</w:t>
       </w:r>
     </w:p>
     <w:p>
@@ -281,8 +553,13 @@
         <w:pStyle w:val="NoSpacing"/>
         <w:ind w:left="720" w:firstLine="720"/>
       </w:pPr>
-      <w:r>
-        <w:t>&lt;3d graphics, 60fps, Challenging AI etc.&gt;</w:t>
+    </w:p>
+    <w:p>
+      <w:pPr>
+        <w:pStyle w:val="NoSpacing"/>
+      </w:pPr>
+      <w:r>
+        <w:t>5.0 Graphics</w:t>
       </w:r>
     </w:p>
     <w:p>
@@ -291,16 +568,8 @@
         <w:ind w:left="720"/>
       </w:pPr>
       <w:r>
-        <w:t>3.2 Game Objects and Logic</w:t>
-      </w:r>
-    </w:p>
-    <w:p>
-      <w:pPr>
-        <w:pStyle w:val="NoSpacing"/>
-        <w:ind w:left="1440"/>
-      </w:pPr>
-      <w:r>
-        <w:t>&lt;A list of logical elements in the game, i.e. door, button, pistol, ammo, light, bullet, wall, character etc. and description of their behaviour and purpose&gt;</w:t>
+        <w:lastRenderedPageBreak/>
+        <w:t>&lt;Describe graphics features here. I.e., is your game top-down 2D? &gt;</w:t>
       </w:r>
     </w:p>
     <w:p>
@@ -308,33 +577,13 @@
         <w:pStyle w:val="NoSpacing"/>
         <w:ind w:left="720"/>
       </w:pPr>
-      <w:r>
-        <w:t>3.3 Game Flow</w:t>
-      </w:r>
-    </w:p>
-    <w:p>
-      <w:pPr>
-        <w:pStyle w:val="NoSpacing"/>
-        <w:ind w:left="1440"/>
-      </w:pPr>
-      <w:r>
-        <w:t>&lt;description of what the player can do (actions) from the start menu to playing the game, through to hitting quit. Include how to win, how to lose, how the player is moved, and what programmer things might need to be considered&gt;</w:t>
-      </w:r>
-    </w:p>
-    <w:p>
-      <w:pPr>
-        <w:pStyle w:val="NoSpacing"/>
-      </w:pPr>
-      <w:r>
-        <w:t xml:space="preserve"> </w:t>
-      </w:r>
-    </w:p>
-    <w:p>
-      <w:pPr>
-        <w:pStyle w:val="NoSpacing"/>
-      </w:pPr>
-      <w:r>
-        <w:t>4.0 Mechanics</w:t>
+    </w:p>
+    <w:p>
+      <w:pPr>
+        <w:pStyle w:val="NoSpacing"/>
+      </w:pPr>
+      <w:r>
+        <w:t xml:space="preserve">6.0 Artificial Intelligence </w:t>
       </w:r>
     </w:p>
     <w:p>
@@ -343,21 +592,40 @@
         <w:ind w:left="720"/>
       </w:pPr>
       <w:r>
-        <w:t>&lt;A list of the core game mechanics. I.e., what the player can do and how they achieve this, and what this triggers in the game. For example, shooting enemies is a core mechanic in an FPS&gt;</w:t>
-      </w:r>
-    </w:p>
-    <w:p>
-      <w:pPr>
-        <w:pStyle w:val="NoSpacing"/>
-        <w:ind w:left="720" w:firstLine="720"/>
-      </w:pPr>
-    </w:p>
-    <w:p>
-      <w:pPr>
-        <w:pStyle w:val="NoSpacing"/>
-      </w:pPr>
-      <w:r>
-        <w:t>5.0 Graphics</w:t>
+        <w:t xml:space="preserve">&lt;Describe how AI works, </w:t>
+      </w:r>
+      <w:proofErr w:type="gramStart"/>
+      <w:r>
+        <w:t>i.e.</w:t>
+      </w:r>
+      <w:proofErr w:type="gramEnd"/>
+      <w:r>
+        <w:t xml:space="preserve"> state machine, fuzzy logic, GOAP. Describe the various behaviours and how they change behaviour, how do the ‘creatures’ in the game evaluate the world&gt; &lt;include diagrams/flowcharts showing decision making processes&gt;</w:t>
+      </w:r>
+    </w:p>
+    <w:p>
+      <w:pPr>
+        <w:pStyle w:val="NoSpacing"/>
+      </w:pPr>
+      <w:r>
+        <w:t> </w:t>
+      </w:r>
+    </w:p>
+    <w:p>
+      <w:pPr>
+        <w:pStyle w:val="NoSpacing"/>
+      </w:pPr>
+      <w:r>
+        <w:t>7.0 Physics</w:t>
+      </w:r>
+    </w:p>
+    <w:p>
+      <w:pPr>
+        <w:pStyle w:val="NoSpacing"/>
+        <w:ind w:firstLine="720"/>
+      </w:pPr>
+      <w:r>
+        <w:t>&lt;if needed&gt;</w:t>
       </w:r>
     </w:p>
     <w:p>
@@ -366,7 +634,15 @@
         <w:ind w:left="720"/>
       </w:pPr>
       <w:r>
-        <w:t>&lt;Describe graphics features here. I.e., is your game top-down 2D? &gt;</w:t>
+        <w:t>&lt;What engine are you using, what features from it (spring? Colliders?) how will physics be handled for objects? (</w:t>
+      </w:r>
+      <w:proofErr w:type="gramStart"/>
+      <w:r>
+        <w:t>box</w:t>
+      </w:r>
+      <w:proofErr w:type="gramEnd"/>
+      <w:r>
+        <w:t xml:space="preserve"> or sphere collider for objects, capsule for player) need to record specific locations for any reason? Potential slowdowns and how to mitigate.&gt;</w:t>
       </w:r>
     </w:p>
     <w:p>
@@ -380,7 +656,7 @@
         <w:pStyle w:val="NoSpacing"/>
       </w:pPr>
       <w:r>
-        <w:t xml:space="preserve">6.0 Artificial Intelligence </w:t>
+        <w:t>8.0 Items</w:t>
       </w:r>
     </w:p>
     <w:p>
@@ -389,64 +665,6 @@
         <w:ind w:left="720"/>
       </w:pPr>
       <w:r>
-        <w:t>&lt;Describe how AI works, i.e. state machine, fuzzy logic, GOAP. Describe the various behaviours and how they change behaviour, how do the ‘creatures’ in the game evaluate the world&gt; &lt;include diagrams/flowcharts showing decision making processes&gt;</w:t>
-      </w:r>
-    </w:p>
-    <w:p>
-      <w:pPr>
-        <w:pStyle w:val="NoSpacing"/>
-      </w:pPr>
-      <w:r>
-        <w:t> </w:t>
-      </w:r>
-    </w:p>
-    <w:p>
-      <w:pPr>
-        <w:pStyle w:val="NoSpacing"/>
-      </w:pPr>
-      <w:r>
-        <w:t>7.0 Physics</w:t>
-      </w:r>
-    </w:p>
-    <w:p>
-      <w:pPr>
-        <w:pStyle w:val="NoSpacing"/>
-        <w:ind w:firstLine="720"/>
-      </w:pPr>
-      <w:r>
-        <w:t>&lt;if needed&gt;</w:t>
-      </w:r>
-    </w:p>
-    <w:p>
-      <w:pPr>
-        <w:pStyle w:val="NoSpacing"/>
-        <w:ind w:left="720"/>
-      </w:pPr>
-      <w:r>
-        <w:t>&lt;What engine are you using, what features from it (spring? Colliders?) how will physics be handled for objects? (box or sphere collider for objects, capsule for player) need to record specific locations for any reason? Potential slowdowns and how to mitigate.&gt;</w:t>
-      </w:r>
-    </w:p>
-    <w:p>
-      <w:pPr>
-        <w:pStyle w:val="NoSpacing"/>
-        <w:ind w:left="720"/>
-      </w:pPr>
-    </w:p>
-    <w:p>
-      <w:pPr>
-        <w:pStyle w:val="NoSpacing"/>
-      </w:pPr>
-      <w:r>
-        <w:t>8.0 Items</w:t>
-      </w:r>
-    </w:p>
-    <w:p>
-      <w:pPr>
-        <w:pStyle w:val="NoSpacing"/>
-        <w:ind w:left="720"/>
-      </w:pPr>
-      <w:r>
-        <w:lastRenderedPageBreak/>
         <w:t>&lt;List of items you can pick up that can affect the player, and what they will affect, like ‘picking up the hammer (refer collisions above) adds 5 to the players attack attribute’. Include details on how items influence gameplay or AI logic.&gt;</w:t>
       </w:r>
     </w:p>
@@ -1035,6 +1253,7 @@
         <w:ind w:left="1440"/>
       </w:pPr>
       <w:r>
+        <w:lastRenderedPageBreak/>
         <w:t>&lt;Keyboard, tablet touch/swipe/tilt, joystick, mouse etc. record double taps, multi touch, use mouse smoothing/ scale mouse for aiming etc.&gt;</w:t>
       </w:r>
     </w:p>
@@ -1089,17 +1308,25 @@
       </w:r>
       <w:proofErr w:type="spellEnd"/>
       <w:r>
-        <w:t xml:space="preserve"> battle royale with 4k 120fps graphics, you need to say if this is doable and how you intend to do it&gt;</w:t>
+        <w:t xml:space="preserve"> battle </w:t>
+      </w:r>
+      <w:proofErr w:type="spellStart"/>
+      <w:r>
+        <w:t>royale</w:t>
+      </w:r>
+      <w:proofErr w:type="spellEnd"/>
+      <w:r>
+        <w:t xml:space="preserve"> with 4k 120fps graphics, you need to say if this is doable and how you intend to do it&gt;</w:t>
       </w:r>
       <w:bookmarkEnd w:id="3"/>
       <w:bookmarkEnd w:id="4"/>
       <w:bookmarkEnd w:id="5"/>
     </w:p>
     <w:sectPr>
-      <w:headerReference w:type="default" r:id="rId11"/>
-      <w:footerReference w:type="default" r:id="rId12"/>
-      <w:headerReference w:type="first" r:id="rId13"/>
-      <w:footerReference w:type="first" r:id="rId14"/>
+      <w:headerReference w:type="default" r:id="rId13"/>
+      <w:footerReference w:type="default" r:id="rId14"/>
+      <w:headerReference w:type="first" r:id="rId15"/>
+      <w:footerReference w:type="first" r:id="rId16"/>
       <w:pgSz w:w="11909" w:h="16834"/>
       <w:pgMar w:top="1440" w:right="1275" w:bottom="1440" w:left="1275" w:header="0" w:footer="720" w:gutter="0"/>
       <w:pgNumType w:start="1"/>
@@ -1111,7 +1338,7 @@
 </file>
 
 <file path=word/endnotes.xml><?xml version="1.0" encoding="utf-8"?>
-<w:endnotes xmlns:wpc="http://schemas.microsoft.com/office/word/2010/wordprocessingCanvas" xmlns:cx="http://schemas.microsoft.com/office/drawing/2014/chartex" xmlns:cx1="http://schemas.microsoft.com/office/drawing/2015/9/8/chartex" xmlns:cx2="http://schemas.microsoft.com/office/drawing/2015/10/21/chartex" xmlns:cx3="http://schemas.microsoft.com/office/drawing/2016/5/9/chartex" xmlns:cx4="http://schemas.microsoft.com/office/drawing/2016/5/10/chartex" xmlns:cx5="http://schemas.microsoft.com/office/drawing/2016/5/11/chartex" xmlns:cx6="http://schemas.microsoft.com/office/drawing/2016/5/12/chartex" xmlns:cx7="http://schemas.microsoft.com/office/drawing/2016/5/13/chartex" xmlns:cx8="http://schemas.microsoft.com/office/drawing/2016/5/14/chartex" xmlns:mc="http://schemas.openxmlformats.org/markup-compatibility/2006" xmlns:aink="http://schemas.microsoft.com/office/drawing/2016/ink" xmlns:am3d="http://schemas.microsoft.com/office/drawing/2017/model3d" xmlns:o="urn:schemas-microsoft-com:office:office" xmlns:r="http://schemas.openxmlformats.org/officeDocument/2006/relationships" xmlns:m="http://schemas.openxmlformats.org/officeDocument/2006/math" xmlns:v="urn:schemas-microsoft-com:vml" xmlns:wp14="http://schemas.microsoft.com/office/word/2010/wordprocessingDrawing" xmlns:wp="http://schemas.openxmlformats.org/drawingml/2006/wordprocessingDrawing" xmlns:w10="urn:schemas-microsoft-com:office:word" xmlns:w="http://schemas.openxmlformats.org/wordprocessingml/2006/main" xmlns:w14="http://schemas.microsoft.com/office/word/2010/wordml" xmlns:w15="http://schemas.microsoft.com/office/word/2012/wordml" xmlns:w16cex="http://schemas.microsoft.com/office/word/2018/wordml/cex" xmlns:w16cid="http://schemas.microsoft.com/office/word/2016/wordml/cid" xmlns:w16="http://schemas.microsoft.com/office/word/2018/wordml" xmlns:w16se="http://schemas.microsoft.com/office/word/2015/wordml/symex" xmlns:wpg="http://schemas.microsoft.com/office/word/2010/wordprocessingGroup" xmlns:wpi="http://schemas.microsoft.com/office/word/2010/wordprocessingInk" xmlns:wne="http://schemas.microsoft.com/office/word/2006/wordml" xmlns:wps="http://schemas.microsoft.com/office/word/2010/wordprocessingShape" mc:Ignorable="w14 w15 w16se w16cid w16 w16cex wp14">
+<w:endnotes xmlns:wpc="http://schemas.microsoft.com/office/word/2010/wordprocessingCanvas" xmlns:cx="http://schemas.microsoft.com/office/drawing/2014/chartex" xmlns:cx1="http://schemas.microsoft.com/office/drawing/2015/9/8/chartex" xmlns:cx2="http://schemas.microsoft.com/office/drawing/2015/10/21/chartex" xmlns:cx3="http://schemas.microsoft.com/office/drawing/2016/5/9/chartex" xmlns:cx4="http://schemas.microsoft.com/office/drawing/2016/5/10/chartex" xmlns:cx5="http://schemas.microsoft.com/office/drawing/2016/5/11/chartex" xmlns:cx6="http://schemas.microsoft.com/office/drawing/2016/5/12/chartex" xmlns:cx7="http://schemas.microsoft.com/office/drawing/2016/5/13/chartex" xmlns:cx8="http://schemas.microsoft.com/office/drawing/2016/5/14/chartex" xmlns:mc="http://schemas.openxmlformats.org/markup-compatibility/2006" xmlns:aink="http://schemas.microsoft.com/office/drawing/2016/ink" xmlns:am3d="http://schemas.microsoft.com/office/drawing/2017/model3d" xmlns:o="urn:schemas-microsoft-com:office:office" xmlns:r="http://schemas.openxmlformats.org/officeDocument/2006/relationships" xmlns:m="http://schemas.openxmlformats.org/officeDocument/2006/math" xmlns:v="urn:schemas-microsoft-com:vml" xmlns:wp14="http://schemas.microsoft.com/office/word/2010/wordprocessingDrawing" xmlns:wp="http://schemas.openxmlformats.org/drawingml/2006/wordprocessingDrawing" xmlns:w10="urn:schemas-microsoft-com:office:word" xmlns:w="http://schemas.openxmlformats.org/wordprocessingml/2006/main" xmlns:w14="http://schemas.microsoft.com/office/word/2010/wordml" xmlns:w15="http://schemas.microsoft.com/office/word/2012/wordml" xmlns:w16cex="http://schemas.microsoft.com/office/word/2018/wordml/cex" xmlns:w16cid="http://schemas.microsoft.com/office/word/2016/wordml/cid" xmlns:w16="http://schemas.microsoft.com/office/word/2018/wordml" xmlns:w16sdtdh="http://schemas.microsoft.com/office/word/2020/wordml/sdtdatahash" xmlns:w16se="http://schemas.microsoft.com/office/word/2015/wordml/symex" xmlns:wpg="http://schemas.microsoft.com/office/word/2010/wordprocessingGroup" xmlns:wpi="http://schemas.microsoft.com/office/word/2010/wordprocessingInk" xmlns:wne="http://schemas.microsoft.com/office/word/2006/wordml" xmlns:wps="http://schemas.microsoft.com/office/word/2010/wordprocessingShape" mc:Ignorable="w14 w15 w16se w16cid w16 w16cex w16sdtdh wp14">
   <w:endnote w:type="separator" w:id="-1">
     <w:p>
       <w:r>
@@ -1130,7 +1357,7 @@
 </file>
 
 <file path=word/footer1.xml><?xml version="1.0" encoding="utf-8"?>
-<w:ftr xmlns:wpc="http://schemas.microsoft.com/office/word/2010/wordprocessingCanvas" xmlns:cx="http://schemas.microsoft.com/office/drawing/2014/chartex" xmlns:cx1="http://schemas.microsoft.com/office/drawing/2015/9/8/chartex" xmlns:cx2="http://schemas.microsoft.com/office/drawing/2015/10/21/chartex" xmlns:cx3="http://schemas.microsoft.com/office/drawing/2016/5/9/chartex" xmlns:cx4="http://schemas.microsoft.com/office/drawing/2016/5/10/chartex" xmlns:cx5="http://schemas.microsoft.com/office/drawing/2016/5/11/chartex" xmlns:cx6="http://schemas.microsoft.com/office/drawing/2016/5/12/chartex" xmlns:cx7="http://schemas.microsoft.com/office/drawing/2016/5/13/chartex" xmlns:cx8="http://schemas.microsoft.com/office/drawing/2016/5/14/chartex" xmlns:mc="http://schemas.openxmlformats.org/markup-compatibility/2006" xmlns:aink="http://schemas.microsoft.com/office/drawing/2016/ink" xmlns:am3d="http://schemas.microsoft.com/office/drawing/2017/model3d" xmlns:o="urn:schemas-microsoft-com:office:office" xmlns:r="http://schemas.openxmlformats.org/officeDocument/2006/relationships" xmlns:m="http://schemas.openxmlformats.org/officeDocument/2006/math" xmlns:v="urn:schemas-microsoft-com:vml" xmlns:wp14="http://schemas.microsoft.com/office/word/2010/wordprocessingDrawing" xmlns:wp="http://schemas.openxmlformats.org/drawingml/2006/wordprocessingDrawing" xmlns:w10="urn:schemas-microsoft-com:office:word" xmlns:w="http://schemas.openxmlformats.org/wordprocessingml/2006/main" xmlns:w14="http://schemas.microsoft.com/office/word/2010/wordml" xmlns:w15="http://schemas.microsoft.com/office/word/2012/wordml" xmlns:w16cex="http://schemas.microsoft.com/office/word/2018/wordml/cex" xmlns:w16cid="http://schemas.microsoft.com/office/word/2016/wordml/cid" xmlns:w16="http://schemas.microsoft.com/office/word/2018/wordml" xmlns:w16se="http://schemas.microsoft.com/office/word/2015/wordml/symex" xmlns:wpg="http://schemas.microsoft.com/office/word/2010/wordprocessingGroup" xmlns:wpi="http://schemas.microsoft.com/office/word/2010/wordprocessingInk" xmlns:wne="http://schemas.microsoft.com/office/word/2006/wordml" xmlns:wps="http://schemas.microsoft.com/office/word/2010/wordprocessingShape" mc:Ignorable="w14 w15 w16se w16cid w16 w16cex wp14">
+<w:ftr xmlns:wpc="http://schemas.microsoft.com/office/word/2010/wordprocessingCanvas" xmlns:cx="http://schemas.microsoft.com/office/drawing/2014/chartex" xmlns:cx1="http://schemas.microsoft.com/office/drawing/2015/9/8/chartex" xmlns:cx2="http://schemas.microsoft.com/office/drawing/2015/10/21/chartex" xmlns:cx3="http://schemas.microsoft.com/office/drawing/2016/5/9/chartex" xmlns:cx4="http://schemas.microsoft.com/office/drawing/2016/5/10/chartex" xmlns:cx5="http://schemas.microsoft.com/office/drawing/2016/5/11/chartex" xmlns:cx6="http://schemas.microsoft.com/office/drawing/2016/5/12/chartex" xmlns:cx7="http://schemas.microsoft.com/office/drawing/2016/5/13/chartex" xmlns:cx8="http://schemas.microsoft.com/office/drawing/2016/5/14/chartex" xmlns:mc="http://schemas.openxmlformats.org/markup-compatibility/2006" xmlns:aink="http://schemas.microsoft.com/office/drawing/2016/ink" xmlns:am3d="http://schemas.microsoft.com/office/drawing/2017/model3d" xmlns:o="urn:schemas-microsoft-com:office:office" xmlns:r="http://schemas.openxmlformats.org/officeDocument/2006/relationships" xmlns:m="http://schemas.openxmlformats.org/officeDocument/2006/math" xmlns:v="urn:schemas-microsoft-com:vml" xmlns:wp14="http://schemas.microsoft.com/office/word/2010/wordprocessingDrawing" xmlns:wp="http://schemas.openxmlformats.org/drawingml/2006/wordprocessingDrawing" xmlns:w10="urn:schemas-microsoft-com:office:word" xmlns:w="http://schemas.openxmlformats.org/wordprocessingml/2006/main" xmlns:w14="http://schemas.microsoft.com/office/word/2010/wordml" xmlns:w15="http://schemas.microsoft.com/office/word/2012/wordml" xmlns:w16cex="http://schemas.microsoft.com/office/word/2018/wordml/cex" xmlns:w16cid="http://schemas.microsoft.com/office/word/2016/wordml/cid" xmlns:w16="http://schemas.microsoft.com/office/word/2018/wordml" xmlns:w16sdtdh="http://schemas.microsoft.com/office/word/2020/wordml/sdtdatahash" xmlns:w16se="http://schemas.microsoft.com/office/word/2015/wordml/symex" xmlns:wpg="http://schemas.microsoft.com/office/word/2010/wordprocessingGroup" xmlns:wpi="http://schemas.microsoft.com/office/word/2010/wordprocessingInk" xmlns:wne="http://schemas.microsoft.com/office/word/2006/wordml" xmlns:wps="http://schemas.microsoft.com/office/word/2010/wordprocessingShape" mc:Ignorable="w14 w15 w16se w16cid w16 w16cex w16sdtdh wp14">
   <w:p>
     <w:pPr>
       <w:pBdr>
@@ -1292,7 +1519,7 @@
 </file>
 
 <file path=word/footer2.xml><?xml version="1.0" encoding="utf-8"?>
-<w:ftr xmlns:wpc="http://schemas.microsoft.com/office/word/2010/wordprocessingCanvas" xmlns:cx="http://schemas.microsoft.com/office/drawing/2014/chartex" xmlns:cx1="http://schemas.microsoft.com/office/drawing/2015/9/8/chartex" xmlns:cx2="http://schemas.microsoft.com/office/drawing/2015/10/21/chartex" xmlns:cx3="http://schemas.microsoft.com/office/drawing/2016/5/9/chartex" xmlns:cx4="http://schemas.microsoft.com/office/drawing/2016/5/10/chartex" xmlns:cx5="http://schemas.microsoft.com/office/drawing/2016/5/11/chartex" xmlns:cx6="http://schemas.microsoft.com/office/drawing/2016/5/12/chartex" xmlns:cx7="http://schemas.microsoft.com/office/drawing/2016/5/13/chartex" xmlns:cx8="http://schemas.microsoft.com/office/drawing/2016/5/14/chartex" xmlns:mc="http://schemas.openxmlformats.org/markup-compatibility/2006" xmlns:aink="http://schemas.microsoft.com/office/drawing/2016/ink" xmlns:am3d="http://schemas.microsoft.com/office/drawing/2017/model3d" xmlns:o="urn:schemas-microsoft-com:office:office" xmlns:r="http://schemas.openxmlformats.org/officeDocument/2006/relationships" xmlns:m="http://schemas.openxmlformats.org/officeDocument/2006/math" xmlns:v="urn:schemas-microsoft-com:vml" xmlns:wp14="http://schemas.microsoft.com/office/word/2010/wordprocessingDrawing" xmlns:wp="http://schemas.openxmlformats.org/drawingml/2006/wordprocessingDrawing" xmlns:w10="urn:schemas-microsoft-com:office:word" xmlns:w="http://schemas.openxmlformats.org/wordprocessingml/2006/main" xmlns:w14="http://schemas.microsoft.com/office/word/2010/wordml" xmlns:w15="http://schemas.microsoft.com/office/word/2012/wordml" xmlns:w16cex="http://schemas.microsoft.com/office/word/2018/wordml/cex" xmlns:w16cid="http://schemas.microsoft.com/office/word/2016/wordml/cid" xmlns:w16="http://schemas.microsoft.com/office/word/2018/wordml" xmlns:w16se="http://schemas.microsoft.com/office/word/2015/wordml/symex" xmlns:wpg="http://schemas.microsoft.com/office/word/2010/wordprocessingGroup" xmlns:wpi="http://schemas.microsoft.com/office/word/2010/wordprocessingInk" xmlns:wne="http://schemas.microsoft.com/office/word/2006/wordml" xmlns:wps="http://schemas.microsoft.com/office/word/2010/wordprocessingShape" mc:Ignorable="w14 w15 w16se w16cid w16 w16cex wp14">
+<w:ftr xmlns:wpc="http://schemas.microsoft.com/office/word/2010/wordprocessingCanvas" xmlns:cx="http://schemas.microsoft.com/office/drawing/2014/chartex" xmlns:cx1="http://schemas.microsoft.com/office/drawing/2015/9/8/chartex" xmlns:cx2="http://schemas.microsoft.com/office/drawing/2015/10/21/chartex" xmlns:cx3="http://schemas.microsoft.com/office/drawing/2016/5/9/chartex" xmlns:cx4="http://schemas.microsoft.com/office/drawing/2016/5/10/chartex" xmlns:cx5="http://schemas.microsoft.com/office/drawing/2016/5/11/chartex" xmlns:cx6="http://schemas.microsoft.com/office/drawing/2016/5/12/chartex" xmlns:cx7="http://schemas.microsoft.com/office/drawing/2016/5/13/chartex" xmlns:cx8="http://schemas.microsoft.com/office/drawing/2016/5/14/chartex" xmlns:mc="http://schemas.openxmlformats.org/markup-compatibility/2006" xmlns:aink="http://schemas.microsoft.com/office/drawing/2016/ink" xmlns:am3d="http://schemas.microsoft.com/office/drawing/2017/model3d" xmlns:o="urn:schemas-microsoft-com:office:office" xmlns:r="http://schemas.openxmlformats.org/officeDocument/2006/relationships" xmlns:m="http://schemas.openxmlformats.org/officeDocument/2006/math" xmlns:v="urn:schemas-microsoft-com:vml" xmlns:wp14="http://schemas.microsoft.com/office/word/2010/wordprocessingDrawing" xmlns:wp="http://schemas.openxmlformats.org/drawingml/2006/wordprocessingDrawing" xmlns:w10="urn:schemas-microsoft-com:office:word" xmlns:w="http://schemas.openxmlformats.org/wordprocessingml/2006/main" xmlns:w14="http://schemas.microsoft.com/office/word/2010/wordml" xmlns:w15="http://schemas.microsoft.com/office/word/2012/wordml" xmlns:w16cex="http://schemas.microsoft.com/office/word/2018/wordml/cex" xmlns:w16cid="http://schemas.microsoft.com/office/word/2016/wordml/cid" xmlns:w16="http://schemas.microsoft.com/office/word/2018/wordml" xmlns:w16sdtdh="http://schemas.microsoft.com/office/word/2020/wordml/sdtdatahash" xmlns:w16se="http://schemas.microsoft.com/office/word/2015/wordml/symex" xmlns:wpg="http://schemas.microsoft.com/office/word/2010/wordprocessingGroup" xmlns:wpi="http://schemas.microsoft.com/office/word/2010/wordprocessingInk" xmlns:wne="http://schemas.microsoft.com/office/word/2006/wordml" xmlns:wps="http://schemas.microsoft.com/office/word/2010/wordprocessingShape" mc:Ignorable="w14 w15 w16se w16cid w16 w16cex w16sdtdh wp14">
   <w:p>
     <w:pPr>
       <w:pBdr>
@@ -1308,7 +1535,7 @@
 </file>
 
 <file path=word/footnotes.xml><?xml version="1.0" encoding="utf-8"?>
-<w:footnotes xmlns:wpc="http://schemas.microsoft.com/office/word/2010/wordprocessingCanvas" xmlns:cx="http://schemas.microsoft.com/office/drawing/2014/chartex" xmlns:cx1="http://schemas.microsoft.com/office/drawing/2015/9/8/chartex" xmlns:cx2="http://schemas.microsoft.com/office/drawing/2015/10/21/chartex" xmlns:cx3="http://schemas.microsoft.com/office/drawing/2016/5/9/chartex" xmlns:cx4="http://schemas.microsoft.com/office/drawing/2016/5/10/chartex" xmlns:cx5="http://schemas.microsoft.com/office/drawing/2016/5/11/chartex" xmlns:cx6="http://schemas.microsoft.com/office/drawing/2016/5/12/chartex" xmlns:cx7="http://schemas.microsoft.com/office/drawing/2016/5/13/chartex" xmlns:cx8="http://schemas.microsoft.com/office/drawing/2016/5/14/chartex" xmlns:mc="http://schemas.openxmlformats.org/markup-compatibility/2006" xmlns:aink="http://schemas.microsoft.com/office/drawing/2016/ink" xmlns:am3d="http://schemas.microsoft.com/office/drawing/2017/model3d" xmlns:o="urn:schemas-microsoft-com:office:office" xmlns:r="http://schemas.openxmlformats.org/officeDocument/2006/relationships" xmlns:m="http://schemas.openxmlformats.org/officeDocument/2006/math" xmlns:v="urn:schemas-microsoft-com:vml" xmlns:wp14="http://schemas.microsoft.com/office/word/2010/wordprocessingDrawing" xmlns:wp="http://schemas.openxmlformats.org/drawingml/2006/wordprocessingDrawing" xmlns:w10="urn:schemas-microsoft-com:office:word" xmlns:w="http://schemas.openxmlformats.org/wordprocessingml/2006/main" xmlns:w14="http://schemas.microsoft.com/office/word/2010/wordml" xmlns:w15="http://schemas.microsoft.com/office/word/2012/wordml" xmlns:w16cex="http://schemas.microsoft.com/office/word/2018/wordml/cex" xmlns:w16cid="http://schemas.microsoft.com/office/word/2016/wordml/cid" xmlns:w16="http://schemas.microsoft.com/office/word/2018/wordml" xmlns:w16se="http://schemas.microsoft.com/office/word/2015/wordml/symex" xmlns:wpg="http://schemas.microsoft.com/office/word/2010/wordprocessingGroup" xmlns:wpi="http://schemas.microsoft.com/office/word/2010/wordprocessingInk" xmlns:wne="http://schemas.microsoft.com/office/word/2006/wordml" xmlns:wps="http://schemas.microsoft.com/office/word/2010/wordprocessingShape" mc:Ignorable="w14 w15 w16se w16cid w16 w16cex wp14">
+<w:footnotes xmlns:wpc="http://schemas.microsoft.com/office/word/2010/wordprocessingCanvas" xmlns:cx="http://schemas.microsoft.com/office/drawing/2014/chartex" xmlns:cx1="http://schemas.microsoft.com/office/drawing/2015/9/8/chartex" xmlns:cx2="http://schemas.microsoft.com/office/drawing/2015/10/21/chartex" xmlns:cx3="http://schemas.microsoft.com/office/drawing/2016/5/9/chartex" xmlns:cx4="http://schemas.microsoft.com/office/drawing/2016/5/10/chartex" xmlns:cx5="http://schemas.microsoft.com/office/drawing/2016/5/11/chartex" xmlns:cx6="http://schemas.microsoft.com/office/drawing/2016/5/12/chartex" xmlns:cx7="http://schemas.microsoft.com/office/drawing/2016/5/13/chartex" xmlns:cx8="http://schemas.microsoft.com/office/drawing/2016/5/14/chartex" xmlns:mc="http://schemas.openxmlformats.org/markup-compatibility/2006" xmlns:aink="http://schemas.microsoft.com/office/drawing/2016/ink" xmlns:am3d="http://schemas.microsoft.com/office/drawing/2017/model3d" xmlns:o="urn:schemas-microsoft-com:office:office" xmlns:r="http://schemas.openxmlformats.org/officeDocument/2006/relationships" xmlns:m="http://schemas.openxmlformats.org/officeDocument/2006/math" xmlns:v="urn:schemas-microsoft-com:vml" xmlns:wp14="http://schemas.microsoft.com/office/word/2010/wordprocessingDrawing" xmlns:wp="http://schemas.openxmlformats.org/drawingml/2006/wordprocessingDrawing" xmlns:w10="urn:schemas-microsoft-com:office:word" xmlns:w="http://schemas.openxmlformats.org/wordprocessingml/2006/main" xmlns:w14="http://schemas.microsoft.com/office/word/2010/wordml" xmlns:w15="http://schemas.microsoft.com/office/word/2012/wordml" xmlns:w16cex="http://schemas.microsoft.com/office/word/2018/wordml/cex" xmlns:w16cid="http://schemas.microsoft.com/office/word/2016/wordml/cid" xmlns:w16="http://schemas.microsoft.com/office/word/2018/wordml" xmlns:w16sdtdh="http://schemas.microsoft.com/office/word/2020/wordml/sdtdatahash" xmlns:w16se="http://schemas.microsoft.com/office/word/2015/wordml/symex" xmlns:wpg="http://schemas.microsoft.com/office/word/2010/wordprocessingGroup" xmlns:wpi="http://schemas.microsoft.com/office/word/2010/wordprocessingInk" xmlns:wne="http://schemas.microsoft.com/office/word/2006/wordml" xmlns:wps="http://schemas.microsoft.com/office/word/2010/wordprocessingShape" mc:Ignorable="w14 w15 w16se w16cid w16 w16cex w16sdtdh wp14">
   <w:footnote w:type="separator" w:id="-1">
     <w:p>
       <w:r>
@@ -1327,7 +1554,7 @@
 </file>
 
 <file path=word/header1.xml><?xml version="1.0" encoding="utf-8"?>
-<w:hdr xmlns:wpc="http://schemas.microsoft.com/office/word/2010/wordprocessingCanvas" xmlns:cx="http://schemas.microsoft.com/office/drawing/2014/chartex" xmlns:cx1="http://schemas.microsoft.com/office/drawing/2015/9/8/chartex" xmlns:cx2="http://schemas.microsoft.com/office/drawing/2015/10/21/chartex" xmlns:cx3="http://schemas.microsoft.com/office/drawing/2016/5/9/chartex" xmlns:cx4="http://schemas.microsoft.com/office/drawing/2016/5/10/chartex" xmlns:cx5="http://schemas.microsoft.com/office/drawing/2016/5/11/chartex" xmlns:cx6="http://schemas.microsoft.com/office/drawing/2016/5/12/chartex" xmlns:cx7="http://schemas.microsoft.com/office/drawing/2016/5/13/chartex" xmlns:cx8="http://schemas.microsoft.com/office/drawing/2016/5/14/chartex" xmlns:mc="http://schemas.openxmlformats.org/markup-compatibility/2006" xmlns:aink="http://schemas.microsoft.com/office/drawing/2016/ink" xmlns:am3d="http://schemas.microsoft.com/office/drawing/2017/model3d" xmlns:o="urn:schemas-microsoft-com:office:office" xmlns:r="http://schemas.openxmlformats.org/officeDocument/2006/relationships" xmlns:m="http://schemas.openxmlformats.org/officeDocument/2006/math" xmlns:v="urn:schemas-microsoft-com:vml" xmlns:wp14="http://schemas.microsoft.com/office/word/2010/wordprocessingDrawing" xmlns:wp="http://schemas.openxmlformats.org/drawingml/2006/wordprocessingDrawing" xmlns:w10="urn:schemas-microsoft-com:office:word" xmlns:w="http://schemas.openxmlformats.org/wordprocessingml/2006/main" xmlns:w14="http://schemas.microsoft.com/office/word/2010/wordml" xmlns:w15="http://schemas.microsoft.com/office/word/2012/wordml" xmlns:w16cex="http://schemas.microsoft.com/office/word/2018/wordml/cex" xmlns:w16cid="http://schemas.microsoft.com/office/word/2016/wordml/cid" xmlns:w16="http://schemas.microsoft.com/office/word/2018/wordml" xmlns:w16se="http://schemas.microsoft.com/office/word/2015/wordml/symex" xmlns:wpg="http://schemas.microsoft.com/office/word/2010/wordprocessingGroup" xmlns:wpi="http://schemas.microsoft.com/office/word/2010/wordprocessingInk" xmlns:wne="http://schemas.microsoft.com/office/word/2006/wordml" xmlns:wps="http://schemas.microsoft.com/office/word/2010/wordprocessingShape" mc:Ignorable="w14 w15 w16se w16cid w16 w16cex wp14">
+<w:hdr xmlns:wpc="http://schemas.microsoft.com/office/word/2010/wordprocessingCanvas" xmlns:cx="http://schemas.microsoft.com/office/drawing/2014/chartex" xmlns:cx1="http://schemas.microsoft.com/office/drawing/2015/9/8/chartex" xmlns:cx2="http://schemas.microsoft.com/office/drawing/2015/10/21/chartex" xmlns:cx3="http://schemas.microsoft.com/office/drawing/2016/5/9/chartex" xmlns:cx4="http://schemas.microsoft.com/office/drawing/2016/5/10/chartex" xmlns:cx5="http://schemas.microsoft.com/office/drawing/2016/5/11/chartex" xmlns:cx6="http://schemas.microsoft.com/office/drawing/2016/5/12/chartex" xmlns:cx7="http://schemas.microsoft.com/office/drawing/2016/5/13/chartex" xmlns:cx8="http://schemas.microsoft.com/office/drawing/2016/5/14/chartex" xmlns:mc="http://schemas.openxmlformats.org/markup-compatibility/2006" xmlns:aink="http://schemas.microsoft.com/office/drawing/2016/ink" xmlns:am3d="http://schemas.microsoft.com/office/drawing/2017/model3d" xmlns:o="urn:schemas-microsoft-com:office:office" xmlns:r="http://schemas.openxmlformats.org/officeDocument/2006/relationships" xmlns:m="http://schemas.openxmlformats.org/officeDocument/2006/math" xmlns:v="urn:schemas-microsoft-com:vml" xmlns:wp14="http://schemas.microsoft.com/office/word/2010/wordprocessingDrawing" xmlns:wp="http://schemas.openxmlformats.org/drawingml/2006/wordprocessingDrawing" xmlns:w10="urn:schemas-microsoft-com:office:word" xmlns:w="http://schemas.openxmlformats.org/wordprocessingml/2006/main" xmlns:w14="http://schemas.microsoft.com/office/word/2010/wordml" xmlns:w15="http://schemas.microsoft.com/office/word/2012/wordml" xmlns:w16cex="http://schemas.microsoft.com/office/word/2018/wordml/cex" xmlns:w16cid="http://schemas.microsoft.com/office/word/2016/wordml/cid" xmlns:w16="http://schemas.microsoft.com/office/word/2018/wordml" xmlns:w16sdtdh="http://schemas.microsoft.com/office/word/2020/wordml/sdtdatahash" xmlns:w16se="http://schemas.microsoft.com/office/word/2015/wordml/symex" xmlns:wpg="http://schemas.microsoft.com/office/word/2010/wordprocessingGroup" xmlns:wpi="http://schemas.microsoft.com/office/word/2010/wordprocessingInk" xmlns:wne="http://schemas.microsoft.com/office/word/2006/wordml" xmlns:wps="http://schemas.microsoft.com/office/word/2010/wordprocessingShape" mc:Ignorable="w14 w15 w16se w16cid w16 w16cex w16sdtdh wp14">
   <w:p>
     <w:pPr>
       <w:pBdr>
@@ -1391,7 +1618,7 @@
 </file>
 
 <file path=word/header2.xml><?xml version="1.0" encoding="utf-8"?>
-<w:hdr xmlns:wpc="http://schemas.microsoft.com/office/word/2010/wordprocessingCanvas" xmlns:cx="http://schemas.microsoft.com/office/drawing/2014/chartex" xmlns:cx1="http://schemas.microsoft.com/office/drawing/2015/9/8/chartex" xmlns:cx2="http://schemas.microsoft.com/office/drawing/2015/10/21/chartex" xmlns:cx3="http://schemas.microsoft.com/office/drawing/2016/5/9/chartex" xmlns:cx4="http://schemas.microsoft.com/office/drawing/2016/5/10/chartex" xmlns:cx5="http://schemas.microsoft.com/office/drawing/2016/5/11/chartex" xmlns:cx6="http://schemas.microsoft.com/office/drawing/2016/5/12/chartex" xmlns:cx7="http://schemas.microsoft.com/office/drawing/2016/5/13/chartex" xmlns:cx8="http://schemas.microsoft.com/office/drawing/2016/5/14/chartex" xmlns:mc="http://schemas.openxmlformats.org/markup-compatibility/2006" xmlns:aink="http://schemas.microsoft.com/office/drawing/2016/ink" xmlns:am3d="http://schemas.microsoft.com/office/drawing/2017/model3d" xmlns:o="urn:schemas-microsoft-com:office:office" xmlns:r="http://schemas.openxmlformats.org/officeDocument/2006/relationships" xmlns:m="http://schemas.openxmlformats.org/officeDocument/2006/math" xmlns:v="urn:schemas-microsoft-com:vml" xmlns:wp14="http://schemas.microsoft.com/office/word/2010/wordprocessingDrawing" xmlns:wp="http://schemas.openxmlformats.org/drawingml/2006/wordprocessingDrawing" xmlns:w10="urn:schemas-microsoft-com:office:word" xmlns:w="http://schemas.openxmlformats.org/wordprocessingml/2006/main" xmlns:w14="http://schemas.microsoft.com/office/word/2010/wordml" xmlns:w15="http://schemas.microsoft.com/office/word/2012/wordml" xmlns:w16cex="http://schemas.microsoft.com/office/word/2018/wordml/cex" xmlns:w16cid="http://schemas.microsoft.com/office/word/2016/wordml/cid" xmlns:w16="http://schemas.microsoft.com/office/word/2018/wordml" xmlns:w16se="http://schemas.microsoft.com/office/word/2015/wordml/symex" xmlns:wpg="http://schemas.microsoft.com/office/word/2010/wordprocessingGroup" xmlns:wpi="http://schemas.microsoft.com/office/word/2010/wordprocessingInk" xmlns:wne="http://schemas.microsoft.com/office/word/2006/wordml" xmlns:wps="http://schemas.microsoft.com/office/word/2010/wordprocessingShape" mc:Ignorable="w14 w15 w16se w16cid w16 w16cex wp14">
+<w:hdr xmlns:wpc="http://schemas.microsoft.com/office/word/2010/wordprocessingCanvas" xmlns:cx="http://schemas.microsoft.com/office/drawing/2014/chartex" xmlns:cx1="http://schemas.microsoft.com/office/drawing/2015/9/8/chartex" xmlns:cx2="http://schemas.microsoft.com/office/drawing/2015/10/21/chartex" xmlns:cx3="http://schemas.microsoft.com/office/drawing/2016/5/9/chartex" xmlns:cx4="http://schemas.microsoft.com/office/drawing/2016/5/10/chartex" xmlns:cx5="http://schemas.microsoft.com/office/drawing/2016/5/11/chartex" xmlns:cx6="http://schemas.microsoft.com/office/drawing/2016/5/12/chartex" xmlns:cx7="http://schemas.microsoft.com/office/drawing/2016/5/13/chartex" xmlns:cx8="http://schemas.microsoft.com/office/drawing/2016/5/14/chartex" xmlns:mc="http://schemas.openxmlformats.org/markup-compatibility/2006" xmlns:aink="http://schemas.microsoft.com/office/drawing/2016/ink" xmlns:am3d="http://schemas.microsoft.com/office/drawing/2017/model3d" xmlns:o="urn:schemas-microsoft-com:office:office" xmlns:r="http://schemas.openxmlformats.org/officeDocument/2006/relationships" xmlns:m="http://schemas.openxmlformats.org/officeDocument/2006/math" xmlns:v="urn:schemas-microsoft-com:vml" xmlns:wp14="http://schemas.microsoft.com/office/word/2010/wordprocessingDrawing" xmlns:wp="http://schemas.openxmlformats.org/drawingml/2006/wordprocessingDrawing" xmlns:w10="urn:schemas-microsoft-com:office:word" xmlns:w="http://schemas.openxmlformats.org/wordprocessingml/2006/main" xmlns:w14="http://schemas.microsoft.com/office/word/2010/wordml" xmlns:w15="http://schemas.microsoft.com/office/word/2012/wordml" xmlns:w16cex="http://schemas.microsoft.com/office/word/2018/wordml/cex" xmlns:w16cid="http://schemas.microsoft.com/office/word/2016/wordml/cid" xmlns:w16="http://schemas.microsoft.com/office/word/2018/wordml" xmlns:w16sdtdh="http://schemas.microsoft.com/office/word/2020/wordml/sdtdatahash" xmlns:w16se="http://schemas.microsoft.com/office/word/2015/wordml/symex" xmlns:wpg="http://schemas.microsoft.com/office/word/2010/wordprocessingGroup" xmlns:wpi="http://schemas.microsoft.com/office/word/2010/wordprocessingInk" xmlns:wne="http://schemas.microsoft.com/office/word/2006/wordml" xmlns:wps="http://schemas.microsoft.com/office/word/2010/wordprocessingShape" mc:Ignorable="w14 w15 w16se w16cid w16 w16cex w16sdtdh wp14">
   <w:p>
     <w:pPr>
       <w:pBdr>
@@ -1407,7 +1634,7 @@
 </file>
 
 <file path=word/numbering.xml><?xml version="1.0" encoding="utf-8"?>
-<w:numbering xmlns:wpc="http://schemas.microsoft.com/office/word/2010/wordprocessingCanvas" xmlns:cx="http://schemas.microsoft.com/office/drawing/2014/chartex" xmlns:cx1="http://schemas.microsoft.com/office/drawing/2015/9/8/chartex" xmlns:cx2="http://schemas.microsoft.com/office/drawing/2015/10/21/chartex" xmlns:cx3="http://schemas.microsoft.com/office/drawing/2016/5/9/chartex" xmlns:cx4="http://schemas.microsoft.com/office/drawing/2016/5/10/chartex" xmlns:cx5="http://schemas.microsoft.com/office/drawing/2016/5/11/chartex" xmlns:cx6="http://schemas.microsoft.com/office/drawing/2016/5/12/chartex" xmlns:cx7="http://schemas.microsoft.com/office/drawing/2016/5/13/chartex" xmlns:cx8="http://schemas.microsoft.com/office/drawing/2016/5/14/chartex" xmlns:mc="http://schemas.openxmlformats.org/markup-compatibility/2006" xmlns:aink="http://schemas.microsoft.com/office/drawing/2016/ink" xmlns:am3d="http://schemas.microsoft.com/office/drawing/2017/model3d" xmlns:o="urn:schemas-microsoft-com:office:office" xmlns:r="http://schemas.openxmlformats.org/officeDocument/2006/relationships" xmlns:m="http://schemas.openxmlformats.org/officeDocument/2006/math" xmlns:v="urn:schemas-microsoft-com:vml" xmlns:wp14="http://schemas.microsoft.com/office/word/2010/wordprocessingDrawing" xmlns:wp="http://schemas.openxmlformats.org/drawingml/2006/wordprocessingDrawing" xmlns:w10="urn:schemas-microsoft-com:office:word" xmlns:w="http://schemas.openxmlformats.org/wordprocessingml/2006/main" xmlns:w14="http://schemas.microsoft.com/office/word/2010/wordml" xmlns:w15="http://schemas.microsoft.com/office/word/2012/wordml" xmlns:w16cex="http://schemas.microsoft.com/office/word/2018/wordml/cex" xmlns:w16cid="http://schemas.microsoft.com/office/word/2016/wordml/cid" xmlns:w16="http://schemas.microsoft.com/office/word/2018/wordml" xmlns:w16se="http://schemas.microsoft.com/office/word/2015/wordml/symex" xmlns:wpg="http://schemas.microsoft.com/office/word/2010/wordprocessingGroup" xmlns:wpi="http://schemas.microsoft.com/office/word/2010/wordprocessingInk" xmlns:wne="http://schemas.microsoft.com/office/word/2006/wordml" xmlns:wps="http://schemas.microsoft.com/office/word/2010/wordprocessingShape" mc:Ignorable="w14 w15 w16se w16cid w16 w16cex wp14">
+<w:numbering xmlns:wpc="http://schemas.microsoft.com/office/word/2010/wordprocessingCanvas" xmlns:cx="http://schemas.microsoft.com/office/drawing/2014/chartex" xmlns:cx1="http://schemas.microsoft.com/office/drawing/2015/9/8/chartex" xmlns:cx2="http://schemas.microsoft.com/office/drawing/2015/10/21/chartex" xmlns:cx3="http://schemas.microsoft.com/office/drawing/2016/5/9/chartex" xmlns:cx4="http://schemas.microsoft.com/office/drawing/2016/5/10/chartex" xmlns:cx5="http://schemas.microsoft.com/office/drawing/2016/5/11/chartex" xmlns:cx6="http://schemas.microsoft.com/office/drawing/2016/5/12/chartex" xmlns:cx7="http://schemas.microsoft.com/office/drawing/2016/5/13/chartex" xmlns:cx8="http://schemas.microsoft.com/office/drawing/2016/5/14/chartex" xmlns:mc="http://schemas.openxmlformats.org/markup-compatibility/2006" xmlns:aink="http://schemas.microsoft.com/office/drawing/2016/ink" xmlns:am3d="http://schemas.microsoft.com/office/drawing/2017/model3d" xmlns:o="urn:schemas-microsoft-com:office:office" xmlns:r="http://schemas.openxmlformats.org/officeDocument/2006/relationships" xmlns:m="http://schemas.openxmlformats.org/officeDocument/2006/math" xmlns:v="urn:schemas-microsoft-com:vml" xmlns:wp14="http://schemas.microsoft.com/office/word/2010/wordprocessingDrawing" xmlns:wp="http://schemas.openxmlformats.org/drawingml/2006/wordprocessingDrawing" xmlns:w10="urn:schemas-microsoft-com:office:word" xmlns:w="http://schemas.openxmlformats.org/wordprocessingml/2006/main" xmlns:w14="http://schemas.microsoft.com/office/word/2010/wordml" xmlns:w15="http://schemas.microsoft.com/office/word/2012/wordml" xmlns:w16cex="http://schemas.microsoft.com/office/word/2018/wordml/cex" xmlns:w16cid="http://schemas.microsoft.com/office/word/2016/wordml/cid" xmlns:w16="http://schemas.microsoft.com/office/word/2018/wordml" xmlns:w16sdtdh="http://schemas.microsoft.com/office/word/2020/wordml/sdtdatahash" xmlns:w16se="http://schemas.microsoft.com/office/word/2015/wordml/symex" xmlns:wpg="http://schemas.microsoft.com/office/word/2010/wordprocessingGroup" xmlns:wpi="http://schemas.microsoft.com/office/word/2010/wordprocessingInk" xmlns:wne="http://schemas.microsoft.com/office/word/2006/wordml" xmlns:wps="http://schemas.microsoft.com/office/word/2010/wordprocessingShape" mc:Ignorable="w14 w15 w16se w16cid w16 w16cex w16sdtdh wp14">
   <w:abstractNum w:abstractNumId="0" w15:restartNumberingAfterBreak="0">
     <w:nsid w:val="004173DB"/>
     <w:multiLevelType w:val="hybridMultilevel"/>
@@ -4484,7 +4711,7 @@
 </file>
 
 <file path=word/styles.xml><?xml version="1.0" encoding="utf-8"?>
-<w:styles xmlns:mc="http://schemas.openxmlformats.org/markup-compatibility/2006" xmlns:r="http://schemas.openxmlformats.org/officeDocument/2006/relationships" xmlns:w="http://schemas.openxmlformats.org/wordprocessingml/2006/main" xmlns:w14="http://schemas.microsoft.com/office/word/2010/wordml" xmlns:w15="http://schemas.microsoft.com/office/word/2012/wordml" xmlns:w16cex="http://schemas.microsoft.com/office/word/2018/wordml/cex" xmlns:w16cid="http://schemas.microsoft.com/office/word/2016/wordml/cid" xmlns:w16="http://schemas.microsoft.com/office/word/2018/wordml" xmlns:w16se="http://schemas.microsoft.com/office/word/2015/wordml/symex" mc:Ignorable="w14 w15 w16se w16cid w16 w16cex">
+<w:styles xmlns:mc="http://schemas.openxmlformats.org/markup-compatibility/2006" xmlns:r="http://schemas.openxmlformats.org/officeDocument/2006/relationships" xmlns:w="http://schemas.openxmlformats.org/wordprocessingml/2006/main" xmlns:w14="http://schemas.microsoft.com/office/word/2010/wordml" xmlns:w15="http://schemas.microsoft.com/office/word/2012/wordml" xmlns:w16cex="http://schemas.microsoft.com/office/word/2018/wordml/cex" xmlns:w16cid="http://schemas.microsoft.com/office/word/2016/wordml/cid" xmlns:w16="http://schemas.microsoft.com/office/word/2018/wordml" xmlns:w16sdtdh="http://schemas.microsoft.com/office/word/2020/wordml/sdtdatahash" xmlns:w16se="http://schemas.microsoft.com/office/word/2015/wordml/symex" mc:Ignorable="w14 w15 w16se w16cid w16 w16cex w16sdtdh">
   <w:docDefaults>
     <w:rPrDefault>
       <w:rPr>
@@ -5755,21 +5982,6 @@
 </file>
 
 <file path=customXml/item1.xml><?xml version="1.0" encoding="utf-8"?>
-<p:properties xmlns:p="http://schemas.microsoft.com/office/2006/metadata/properties" xmlns:xsi="http://www.w3.org/2001/XMLSchema-instance" xmlns:pc="http://schemas.microsoft.com/office/infopath/2007/PartnerControls">
-  <documentManagement/>
-</p:properties>
-</file>
-
-<file path=customXml/item2.xml><?xml version="1.0" encoding="utf-8"?>
-<?mso-contentType ?>
-<FormTemplates xmlns="http://schemas.microsoft.com/sharepoint/v3/contenttype/forms">
-  <Display>DocumentLibraryForm</Display>
-  <Edit>DocumentLibraryForm</Edit>
-  <New>DocumentLibraryForm</New>
-</FormTemplates>
-</file>
-
-<file path=customXml/item3.xml><?xml version="1.0" encoding="utf-8"?>
 <ct:contentTypeSchema xmlns:ct="http://schemas.microsoft.com/office/2006/metadata/contentType" xmlns:ma="http://schemas.microsoft.com/office/2006/metadata/properties/metaAttributes" ct:_="" ma:_="" ma:contentTypeName="Document" ma:contentTypeID="0x01010016F4542A8E7DD640B3BC4F081D67BD17" ma:contentTypeVersion="12" ma:contentTypeDescription="Create a new document." ma:contentTypeScope="" ma:versionID="27c2dbada59f2179a6cad865b3b91926">
   <xsd:schema xmlns:xsd="http://www.w3.org/2001/XMLSchema" xmlns:xs="http://www.w3.org/2001/XMLSchema" xmlns:p="http://schemas.microsoft.com/office/2006/metadata/properties" xmlns:ns2="6ac566f0-206d-4bc5-bcec-ce830458d3f1" xmlns:ns3="4ba0a89f-8d28-45b8-8c8a-cf56563c9d8a" targetNamespace="http://schemas.microsoft.com/office/2006/metadata/properties" ma:root="true" ma:fieldsID="bbbd863d49b046c436f58500a7a6c075" ns2:_="" ns3:_="">
     <xsd:import namespace="6ac566f0-206d-4bc5-bcec-ce830458d3f1"/>
@@ -5966,24 +6178,22 @@
 </ct:contentTypeSchema>
 </file>
 
-<file path=customXml/itemProps1.xml><?xml version="1.0" encoding="utf-8"?>
-<ds:datastoreItem xmlns:ds="http://schemas.openxmlformats.org/officeDocument/2006/customXml" ds:itemID="{35A48CE1-F8EF-4B81-B6B6-5BD9516503DE}">
-  <ds:schemaRefs>
-    <ds:schemaRef ds:uri="http://schemas.microsoft.com/office/2006/metadata/properties"/>
-    <ds:schemaRef ds:uri="http://schemas.microsoft.com/office/infopath/2007/PartnerControls"/>
-  </ds:schemaRefs>
-</ds:datastoreItem>
+<file path=customXml/item2.xml><?xml version="1.0" encoding="utf-8"?>
+<?mso-contentType ?>
+<FormTemplates xmlns="http://schemas.microsoft.com/sharepoint/v3/contenttype/forms">
+  <Display>DocumentLibraryForm</Display>
+  <Edit>DocumentLibraryForm</Edit>
+  <New>DocumentLibraryForm</New>
+</FormTemplates>
 </file>
 
-<file path=customXml/itemProps2.xml><?xml version="1.0" encoding="utf-8"?>
-<ds:datastoreItem xmlns:ds="http://schemas.openxmlformats.org/officeDocument/2006/customXml" ds:itemID="{AF690011-DE0B-4F69-ABFB-690552A9337D}">
-  <ds:schemaRefs>
-    <ds:schemaRef ds:uri="http://schemas.microsoft.com/sharepoint/v3/contenttype/forms"/>
-  </ds:schemaRefs>
-</ds:datastoreItem>
+<file path=customXml/item3.xml><?xml version="1.0" encoding="utf-8"?>
+<p:properties xmlns:p="http://schemas.microsoft.com/office/2006/metadata/properties" xmlns:xsi="http://www.w3.org/2001/XMLSchema-instance" xmlns:pc="http://schemas.microsoft.com/office/infopath/2007/PartnerControls">
+  <documentManagement/>
+</p:properties>
 </file>
 
-<file path=customXml/itemProps3.xml><?xml version="1.0" encoding="utf-8"?>
+<file path=customXml/itemProps1.xml><?xml version="1.0" encoding="utf-8"?>
 <ds:datastoreItem xmlns:ds="http://schemas.openxmlformats.org/officeDocument/2006/customXml" ds:itemID="{7A4D9BC2-F823-4E9F-B193-E87001CD10B4}">
   <ds:schemaRefs>
     <ds:schemaRef ds:uri="http://schemas.microsoft.com/office/2006/metadata/contentType"/>
@@ -6000,4 +6210,21 @@
     <ds:schemaRef ds:uri="http://schemas.microsoft.com/internal/obd"/>
   </ds:schemaRefs>
 </ds:datastoreItem>
+</file>
+
+<file path=customXml/itemProps2.xml><?xml version="1.0" encoding="utf-8"?>
+<ds:datastoreItem xmlns:ds="http://schemas.openxmlformats.org/officeDocument/2006/customXml" ds:itemID="{AF690011-DE0B-4F69-ABFB-690552A9337D}">
+  <ds:schemaRefs>
+    <ds:schemaRef ds:uri="http://schemas.microsoft.com/sharepoint/v3/contenttype/forms"/>
+  </ds:schemaRefs>
+</ds:datastoreItem>
+</file>
+
+<file path=customXml/itemProps3.xml><?xml version="1.0" encoding="utf-8"?>
+<ds:datastoreItem xmlns:ds="http://schemas.openxmlformats.org/officeDocument/2006/customXml" ds:itemID="{35A48CE1-F8EF-4B81-B6B6-5BD9516503DE}">
+  <ds:schemaRefs>
+    <ds:schemaRef ds:uri="http://schemas.microsoft.com/office/2006/metadata/properties"/>
+    <ds:schemaRef ds:uri="http://schemas.microsoft.com/office/infopath/2007/PartnerControls"/>
+  </ds:schemaRefs>
+</ds:datastoreItem>
 </file>
</xml_diff>